<commit_message>
Restructuring file, correct radie for cells
</commit_message>
<xml_diff>
--- a/thesis_1/WordCounting.docx
+++ b/thesis_1/WordCounting.docx
@@ -5,8 +5,16 @@
     <w:p>
       <w:pPr>
         <w:jc w:val="center"/>
-      </w:pPr>
-      <w:r>
+        <w:rPr>
+          <w:b/>
+          <w:u w:val="single"/>
+        </w:rPr>
+      </w:pPr>
+      <w:r>
+        <w:rPr>
+          <w:b/>
+          <w:u w:val="single"/>
+        </w:rPr>
         <w:t>Dissertation:</w:t>
       </w:r>
     </w:p>
@@ -21,6 +29,52 @@
         <w:rPr>
           <w:b/>
         </w:rPr>
+        <w:t xml:space="preserve">Abstract (Aim </w:t>
+      </w:r>
+      <w:r>
+        <w:rPr>
+          <w:b/>
+        </w:rPr>
+        <w:t>1</w:t>
+      </w:r>
+      <w:r>
+        <w:rPr>
+          <w:b/>
+        </w:rPr>
+        <w:t>/100 words)</w:t>
+      </w:r>
+    </w:p>
+    <w:p>
+      <w:pPr>
+        <w:rPr>
+          <w:b/>
+        </w:rPr>
+      </w:pPr>
+    </w:p>
+    <w:p>
+      <w:pPr>
+        <w:rPr>
+          <w:b/>
+        </w:rPr>
+      </w:pPr>
+    </w:p>
+    <w:p>
+      <w:pPr>
+        <w:rPr>
+          <w:b/>
+        </w:rPr>
+      </w:pPr>
+    </w:p>
+    <w:p>
+      <w:pPr>
+        <w:rPr>
+          <w:b/>
+        </w:rPr>
+      </w:pPr>
+      <w:r>
+        <w:rPr>
+          <w:b/>
+        </w:rPr>
         <w:t>Introduction</w:t>
       </w:r>
       <w:r>
@@ -33,7 +87,7 @@
         <w:rPr>
           <w:b/>
         </w:rPr>
-        <w:t>571</w:t>
+        <w:t>572</w:t>
       </w:r>
       <w:r>
         <w:rPr>
@@ -122,7 +176,25 @@
           <w:sz w:val="22"/>
           <w:szCs w:val="28"/>
         </w:rPr>
-        <w:t>, which form the Endothelium layer. This layer of cells are able to repair themselves after injury, which is essential to good health, however, the repair process becomes slower with age due to the cells becoming senescent.</w:t>
+        <w:t xml:space="preserve">, which form the Endothelium layer. This layer of cells </w:t>
+      </w:r>
+      <w:proofErr w:type="gramStart"/>
+      <w:r>
+        <w:rPr>
+          <w:rFonts w:ascii="Calibri" w:hAnsi="Calibri"/>
+          <w:sz w:val="22"/>
+          <w:szCs w:val="28"/>
+        </w:rPr>
+        <w:t>are</w:t>
+      </w:r>
+      <w:proofErr w:type="gramEnd"/>
+      <w:r>
+        <w:rPr>
+          <w:rFonts w:ascii="Calibri" w:hAnsi="Calibri"/>
+          <w:sz w:val="22"/>
+          <w:szCs w:val="28"/>
+        </w:rPr>
+        <w:t xml:space="preserve"> able to repair themselves after injury, which is essential to good health, however, the repair process becomes slower with age due to the cells becoming senescent.</w:t>
       </w:r>
     </w:p>
     <w:p>
@@ -561,7 +633,16 @@
           <w:sz w:val="22"/>
           <w:szCs w:val="22"/>
         </w:rPr>
-        <w:t>within a reasonable amount of time, without many agents. However, when I increase the area to the size desirable for the project, 1mm</w:t>
+        <w:t xml:space="preserve">within a reasonable amount of time, without many agents. However, when I increase the area to </w:t>
+      </w:r>
+      <w:r>
+        <w:rPr>
+          <w:rFonts w:ascii="Calibri" w:hAnsi="Calibri"/>
+          <w:sz w:val="22"/>
+          <w:szCs w:val="22"/>
+        </w:rPr>
+        <w:lastRenderedPageBreak/>
+        <w:t>the size desirable for the project, 1mm</w:t>
       </w:r>
       <w:r>
         <w:rPr>
@@ -785,7 +866,7 @@
         <w:rPr>
           <w:b/>
         </w:rPr>
-        <w:t>561</w:t>
+        <w:t>1363</w:t>
       </w:r>
       <w:r>
         <w:rPr>
@@ -796,122 +877,940 @@
     </w:p>
     <w:p/>
     <w:p>
-      <w:r>
+      <w:pPr>
+        <w:ind w:left="720"/>
+        <w:rPr>
+          <w:sz w:val="22"/>
+          <w:szCs w:val="22"/>
+        </w:rPr>
+      </w:pPr>
+      <w:r>
+        <w:rPr>
+          <w:sz w:val="22"/>
+          <w:szCs w:val="22"/>
+        </w:rPr>
         <w:t>Within our bodies, there are several systemic factors, such as</w:t>
       </w:r>
       <w:r>
+        <w:rPr>
+          <w:sz w:val="22"/>
+          <w:szCs w:val="22"/>
+        </w:rPr>
         <w:t>:</w:t>
       </w:r>
       <w:r>
-        <w:t xml:space="preserve"> obesity, heredity factors and age that contribute to the ill-health of a person</w:t>
-      </w:r>
-      <w:r>
+        <w:rPr>
+          <w:sz w:val="22"/>
+          <w:szCs w:val="22"/>
+        </w:rPr>
+        <w:t xml:space="preserve"> obesity, heredity factors and age that contribute to the ill-health of a </w:t>
+      </w:r>
+      <w:r>
+        <w:rPr>
+          <w:sz w:val="22"/>
+          <w:szCs w:val="22"/>
+        </w:rPr>
+        <w:t>person</w:t>
+      </w:r>
+      <w:r>
+        <w:rPr>
+          <w:sz w:val="22"/>
+          <w:szCs w:val="22"/>
+          <w:vertAlign w:val="superscript"/>
+        </w:rPr>
         <w:t xml:space="preserve"> </w:t>
       </w:r>
       <w:r>
         <w:rPr>
-          <w:highlight w:val="yellow"/>
-        </w:rPr>
-        <w:t>&lt;Warboys&gt;</w:t>
-      </w:r>
-      <w:r>
+          <w:sz w:val="22"/>
+          <w:szCs w:val="22"/>
+        </w:rPr>
+        <w:t>[8</w:t>
+      </w:r>
+      <w:r>
+        <w:rPr>
+          <w:sz w:val="22"/>
+          <w:szCs w:val="22"/>
+        </w:rPr>
+        <w:t xml:space="preserve"> – Warboys]</w:t>
+      </w:r>
+      <w:r>
+        <w:rPr>
+          <w:sz w:val="22"/>
+          <w:szCs w:val="22"/>
+        </w:rPr>
         <w:t xml:space="preserve">. </w:t>
       </w:r>
       <w:r>
+        <w:rPr>
+          <w:sz w:val="22"/>
+          <w:szCs w:val="22"/>
+        </w:rPr>
         <w:t>The areas that seem to cause the greatest deal of harm tend to be at branches within the blood vessel, where there is a turbulent flow</w:t>
       </w:r>
       <w:r>
+        <w:rPr>
+          <w:sz w:val="22"/>
+          <w:szCs w:val="22"/>
+        </w:rPr>
         <w:t xml:space="preserve"> </w:t>
       </w:r>
       <w:r>
-        <w:t>of blood</w:t>
-      </w:r>
-      <w:r>
-        <w:rPr>
-          <w:highlight w:val="yellow"/>
-        </w:rPr>
-        <w:t>&lt;</w:t>
-      </w:r>
-      <w:r>
-        <w:rPr>
-          <w:highlight w:val="yellow"/>
-        </w:rPr>
-        <w:t>Warboys</w:t>
-      </w:r>
-      <w:r>
-        <w:rPr>
-          <w:highlight w:val="yellow"/>
-        </w:rPr>
-        <w:t>&gt;</w:t>
-      </w:r>
-      <w:r>
+        <w:rPr>
+          <w:sz w:val="22"/>
+          <w:szCs w:val="22"/>
+        </w:rPr>
+        <w:t xml:space="preserve">of </w:t>
+      </w:r>
+      <w:r>
+        <w:rPr>
+          <w:sz w:val="22"/>
+          <w:szCs w:val="22"/>
+        </w:rPr>
+        <w:t>blood</w:t>
+      </w:r>
+      <w:r>
+        <w:rPr>
+          <w:sz w:val="22"/>
+          <w:szCs w:val="22"/>
+        </w:rPr>
+        <w:t xml:space="preserve"> </w:t>
+      </w:r>
+      <w:r>
+        <w:rPr>
+          <w:sz w:val="22"/>
+          <w:szCs w:val="22"/>
+        </w:rPr>
+        <w:t>[8</w:t>
+      </w:r>
+      <w:r>
+        <w:rPr>
+          <w:sz w:val="22"/>
+          <w:szCs w:val="22"/>
+        </w:rPr>
+        <w:t xml:space="preserve"> – Warboys]</w:t>
+      </w:r>
+      <w:r>
+        <w:rPr>
+          <w:sz w:val="22"/>
+          <w:szCs w:val="22"/>
+        </w:rPr>
         <w:t xml:space="preserve">. </w:t>
       </w:r>
       <w:r>
+        <w:rPr>
+          <w:sz w:val="22"/>
+          <w:szCs w:val="22"/>
+        </w:rPr>
         <w:t>A</w:t>
       </w:r>
       <w:r>
+        <w:rPr>
+          <w:sz w:val="22"/>
+          <w:szCs w:val="22"/>
+        </w:rPr>
         <w:t xml:space="preserve">t these </w:t>
       </w:r>
       <w:r>
+        <w:rPr>
+          <w:sz w:val="22"/>
+          <w:szCs w:val="22"/>
+        </w:rPr>
         <w:t>sites,</w:t>
       </w:r>
       <w:r>
+        <w:rPr>
+          <w:sz w:val="22"/>
+          <w:szCs w:val="22"/>
+        </w:rPr>
         <w:t xml:space="preserve"> </w:t>
       </w:r>
       <w:r>
-        <w:t>w</w:t>
-      </w:r>
-      <w:r>
-        <w:t xml:space="preserve">e tend to see </w:t>
-      </w:r>
-      <w:r>
+        <w:rPr>
+          <w:sz w:val="22"/>
+          <w:szCs w:val="22"/>
+        </w:rPr>
+        <w:t xml:space="preserve">we tend to see </w:t>
+      </w:r>
+      <w:r>
+        <w:rPr>
+          <w:sz w:val="22"/>
+          <w:szCs w:val="22"/>
+        </w:rPr>
         <w:t xml:space="preserve">an increase in senescent cells which can increase the time taken for a wound to heal. </w:t>
       </w:r>
       <w:r>
+        <w:rPr>
+          <w:sz w:val="22"/>
+          <w:szCs w:val="22"/>
+        </w:rPr>
         <w:t>Evidence</w:t>
       </w:r>
       <w:r>
+        <w:rPr>
+          <w:sz w:val="22"/>
+          <w:szCs w:val="22"/>
+        </w:rPr>
         <w:t xml:space="preserve"> shows that with an increase in age, there </w:t>
       </w:r>
       <w:r>
+        <w:rPr>
+          <w:sz w:val="22"/>
+          <w:szCs w:val="22"/>
+        </w:rPr>
         <w:t>tends to be an</w:t>
       </w:r>
       <w:r>
+        <w:rPr>
+          <w:sz w:val="22"/>
+          <w:szCs w:val="22"/>
+        </w:rPr>
         <w:t xml:space="preserve"> increase in the number of senescent cells, leading to </w:t>
       </w:r>
       <w:r>
+        <w:rPr>
+          <w:sz w:val="22"/>
+          <w:szCs w:val="22"/>
+        </w:rPr>
         <w:t>long term</w:t>
       </w:r>
       <w:r>
+        <w:rPr>
+          <w:sz w:val="22"/>
+          <w:szCs w:val="22"/>
+        </w:rPr>
         <w:t xml:space="preserve"> health problems such as atherosclerosis or plaque formation, </w:t>
       </w:r>
       <w:r>
+        <w:rPr>
+          <w:sz w:val="22"/>
+          <w:szCs w:val="22"/>
+        </w:rPr>
         <w:t>potentially breaking off a capillary, causing heart attacks or strokes</w:t>
       </w:r>
     </w:p>
+    <w:p>
+      <w:pPr>
+        <w:rPr>
+          <w:sz w:val="22"/>
+          <w:szCs w:val="22"/>
+        </w:rPr>
+      </w:pPr>
+    </w:p>
+    <w:p>
+      <w:pPr>
+        <w:rPr>
+          <w:sz w:val="22"/>
+          <w:szCs w:val="22"/>
+        </w:rPr>
+      </w:pPr>
+      <w:r>
+        <w:rPr>
+          <w:sz w:val="22"/>
+          <w:szCs w:val="22"/>
+        </w:rPr>
+        <w:t>The Endothelial Cell Cycle:</w:t>
+      </w:r>
+    </w:p>
+    <w:p>
+      <w:pPr>
+        <w:rPr>
+          <w:sz w:val="22"/>
+          <w:szCs w:val="22"/>
+        </w:rPr>
+      </w:pPr>
+    </w:p>
+    <w:p>
+      <w:pPr>
+        <w:ind w:left="720"/>
+        <w:rPr>
+          <w:sz w:val="22"/>
+          <w:szCs w:val="22"/>
+        </w:rPr>
+      </w:pPr>
+      <w:r>
+        <w:rPr>
+          <w:sz w:val="22"/>
+          <w:szCs w:val="22"/>
+        </w:rPr>
+        <w:t>Firstly, it’s important to fully understand the mechanisms by which our ECs divide and any biological factors that can change its behaviour.</w:t>
+      </w:r>
+      <w:r>
+        <w:rPr>
+          <w:sz w:val="22"/>
+          <w:szCs w:val="22"/>
+        </w:rPr>
+        <w:t xml:space="preserve"> </w:t>
+      </w:r>
+      <w:r>
+        <w:rPr>
+          <w:sz w:val="22"/>
+          <w:szCs w:val="22"/>
+        </w:rPr>
+        <w:t xml:space="preserve">ECs are a specific type of Eukaryotic Cell that line our blood vessels. </w:t>
+      </w:r>
+      <w:r>
+        <w:rPr>
+          <w:sz w:val="22"/>
+          <w:szCs w:val="22"/>
+        </w:rPr>
+        <w:t>When these cells are healthy, they secrete molecules</w:t>
+      </w:r>
+      <w:r>
+        <w:rPr>
+          <w:sz w:val="22"/>
+          <w:szCs w:val="22"/>
+        </w:rPr>
+        <w:t>, such as hormones,</w:t>
+      </w:r>
+      <w:r>
+        <w:rPr>
+          <w:sz w:val="22"/>
+          <w:szCs w:val="22"/>
+        </w:rPr>
+        <w:t xml:space="preserve"> into the blood stream to maintain homeostasis [</w:t>
+      </w:r>
+      <w:r>
+        <w:rPr>
+          <w:sz w:val="22"/>
+          <w:szCs w:val="22"/>
+        </w:rPr>
+        <w:t xml:space="preserve">7 - </w:t>
+      </w:r>
+      <w:r>
+        <w:rPr>
+          <w:sz w:val="22"/>
+          <w:szCs w:val="22"/>
+        </w:rPr>
+        <w:t>JD Pearson].</w:t>
+      </w:r>
+      <w:r>
+        <w:rPr>
+          <w:sz w:val="22"/>
+          <w:szCs w:val="22"/>
+        </w:rPr>
+        <w:t xml:space="preserve"> This is vital as it helps fend off disease progression, keeping the individual healthy.</w:t>
+      </w:r>
+      <w:r>
+        <w:rPr>
+          <w:sz w:val="22"/>
+          <w:szCs w:val="22"/>
+        </w:rPr>
+        <w:t xml:space="preserve"> </w:t>
+      </w:r>
+    </w:p>
+    <w:p>
+      <w:pPr>
+        <w:ind w:left="720"/>
+        <w:rPr>
+          <w:sz w:val="22"/>
+          <w:szCs w:val="22"/>
+        </w:rPr>
+      </w:pPr>
+      <w:r>
+        <w:rPr>
+          <w:sz w:val="22"/>
+          <w:szCs w:val="22"/>
+        </w:rPr>
+        <w:t>EC’s, like other Eukaryotic Cells undergo several distinct phases during replication as shown in the diagram below</w:t>
+      </w:r>
+      <w:r>
+        <w:rPr>
+          <w:sz w:val="22"/>
+          <w:szCs w:val="22"/>
+        </w:rPr>
+        <w:t>, however have another stage between G</w:t>
+      </w:r>
+      <w:r>
+        <w:rPr>
+          <w:sz w:val="22"/>
+          <w:szCs w:val="22"/>
+          <w:vertAlign w:val="subscript"/>
+        </w:rPr>
+        <w:t>1</w:t>
+      </w:r>
+      <w:r>
+        <w:rPr>
+          <w:sz w:val="22"/>
+          <w:szCs w:val="22"/>
+        </w:rPr>
+        <w:t xml:space="preserve"> and S Phase</w:t>
+      </w:r>
+      <w:r>
+        <w:rPr>
+          <w:sz w:val="22"/>
+          <w:szCs w:val="22"/>
+        </w:rPr>
+        <w:t xml:space="preserve">. </w:t>
+      </w:r>
+      <w:r>
+        <w:rPr>
+          <w:sz w:val="22"/>
+          <w:szCs w:val="22"/>
+        </w:rPr>
+        <w:t xml:space="preserve"> </w:t>
+      </w:r>
+    </w:p>
+    <w:p>
+      <w:pPr>
+        <w:rPr>
+          <w:sz w:val="22"/>
+          <w:szCs w:val="22"/>
+        </w:rPr>
+      </w:pPr>
+      <w:r>
+        <w:rPr>
+          <w:noProof/>
+          <w:sz w:val="22"/>
+          <w:szCs w:val="22"/>
+        </w:rPr>
+        <w:drawing>
+          <wp:anchor distT="0" distB="0" distL="114300" distR="114300" simplePos="0" relativeHeight="251658240" behindDoc="0" locked="0" layoutInCell="1" allowOverlap="1" wp14:anchorId="09790577" wp14:editId="37EAD723">
+            <wp:simplePos x="0" y="0"/>
+            <wp:positionH relativeFrom="column">
+              <wp:posOffset>1652905</wp:posOffset>
+            </wp:positionH>
+            <wp:positionV relativeFrom="paragraph">
+              <wp:posOffset>109220</wp:posOffset>
+            </wp:positionV>
+            <wp:extent cx="2223135" cy="2599055"/>
+            <wp:effectExtent l="0" t="0" r="12065" b="0"/>
+            <wp:wrapTopAndBottom/>
+            <wp:docPr id="1" name="Picture 1"/>
+            <wp:cNvGraphicFramePr>
+              <a:graphicFrameLocks xmlns:a="http://schemas.openxmlformats.org/drawingml/2006/main" noChangeAspect="1"/>
+            </wp:cNvGraphicFramePr>
+            <a:graphic xmlns:a="http://schemas.openxmlformats.org/drawingml/2006/main">
+              <a:graphicData uri="http://schemas.openxmlformats.org/drawingml/2006/picture">
+                <pic:pic xmlns:pic="http://schemas.openxmlformats.org/drawingml/2006/picture">
+                  <pic:nvPicPr>
+                    <pic:cNvPr id="1" name=""/>
+                    <pic:cNvPicPr/>
+                  </pic:nvPicPr>
+                  <pic:blipFill>
+                    <a:blip r:embed="rId5">
+                      <a:extLst>
+                        <a:ext uri="{28A0092B-C50C-407E-A947-70E740481C1C}">
+                          <a14:useLocalDpi xmlns:a14="http://schemas.microsoft.com/office/drawing/2010/main" val="0"/>
+                        </a:ext>
+                      </a:extLst>
+                    </a:blip>
+                    <a:stretch>
+                      <a:fillRect/>
+                    </a:stretch>
+                  </pic:blipFill>
+                  <pic:spPr>
+                    <a:xfrm>
+                      <a:off x="0" y="0"/>
+                      <a:ext cx="2223135" cy="2599055"/>
+                    </a:xfrm>
+                    <a:prstGeom prst="rect">
+                      <a:avLst/>
+                    </a:prstGeom>
+                  </pic:spPr>
+                </pic:pic>
+              </a:graphicData>
+            </a:graphic>
+            <wp14:sizeRelH relativeFrom="page">
+              <wp14:pctWidth>0</wp14:pctWidth>
+            </wp14:sizeRelH>
+            <wp14:sizeRelV relativeFrom="page">
+              <wp14:pctHeight>0</wp14:pctHeight>
+            </wp14:sizeRelV>
+          </wp:anchor>
+        </w:drawing>
+      </w:r>
+      <w:r>
+        <w:rPr>
+          <w:sz w:val="22"/>
+          <w:szCs w:val="22"/>
+        </w:rPr>
+        <w:t xml:space="preserve">source: Figure 14.1 Phases of cell cycle </w:t>
+      </w:r>
+      <w:hyperlink r:id="rId6" w:history="1">
+        <w:r>
+          <w:rPr>
+            <w:rStyle w:val="Hyperlink"/>
+            <w:sz w:val="22"/>
+            <w:szCs w:val="22"/>
+          </w:rPr>
+          <w:t>https://www.ncbi.nlm.nih.gov/books/NBK9876/figure/A2435/?report=objectonly</w:t>
+        </w:r>
+      </w:hyperlink>
+    </w:p>
+    <w:p>
+      <w:pPr>
+        <w:rPr>
+          <w:sz w:val="22"/>
+          <w:szCs w:val="22"/>
+        </w:rPr>
+      </w:pPr>
+      <w:r>
+        <w:rPr>
+          <w:sz w:val="22"/>
+          <w:szCs w:val="22"/>
+        </w:rPr>
+        <w:tab/>
+      </w:r>
+    </w:p>
+    <w:p>
+      <w:pPr>
+        <w:ind w:left="720"/>
+        <w:rPr>
+          <w:sz w:val="22"/>
+          <w:szCs w:val="22"/>
+        </w:rPr>
+      </w:pPr>
+      <w:r>
+        <w:rPr>
+          <w:sz w:val="22"/>
+          <w:szCs w:val="22"/>
+        </w:rPr>
+        <w:t>Stages G</w:t>
+      </w:r>
+      <w:r>
+        <w:rPr>
+          <w:sz w:val="22"/>
+          <w:szCs w:val="22"/>
+          <w:vertAlign w:val="subscript"/>
+        </w:rPr>
+        <w:t>1</w:t>
+      </w:r>
+      <w:r>
+        <w:rPr>
+          <w:sz w:val="22"/>
+          <w:szCs w:val="22"/>
+        </w:rPr>
+        <w:t>, S and G</w:t>
+      </w:r>
+      <w:r>
+        <w:rPr>
+          <w:sz w:val="22"/>
+          <w:szCs w:val="22"/>
+          <w:vertAlign w:val="subscript"/>
+        </w:rPr>
+        <w:t>2</w:t>
+      </w:r>
+      <w:r>
+        <w:rPr>
+          <w:sz w:val="22"/>
+          <w:szCs w:val="22"/>
+        </w:rPr>
+        <w:t xml:space="preserve"> are called Interphase; this is the time when the cell is increasing in size, and the lengths of time in each stage are proportional to their relative lengths. As shown in the figure, during S phase, the DNA is replicates an identical copy of itself which moves onto M phase (mitosis), when the enlarged cell splits into 2 identical daughter cells [</w:t>
+      </w:r>
+      <w:r>
+        <w:rPr>
+          <w:sz w:val="22"/>
+          <w:szCs w:val="22"/>
+        </w:rPr>
+        <w:t xml:space="preserve">2- </w:t>
+      </w:r>
+      <w:r>
+        <w:rPr>
+          <w:sz w:val="22"/>
+          <w:szCs w:val="22"/>
+        </w:rPr>
+        <w:t>The Cell</w:t>
+      </w:r>
+      <w:r>
+        <w:rPr>
+          <w:sz w:val="22"/>
+          <w:szCs w:val="22"/>
+        </w:rPr>
+        <w:t>]</w:t>
+      </w:r>
+      <w:r>
+        <w:rPr>
+          <w:sz w:val="22"/>
+          <w:szCs w:val="22"/>
+        </w:rPr>
+        <w:t xml:space="preserve">. </w:t>
+      </w:r>
+      <w:r>
+        <w:rPr>
+          <w:sz w:val="22"/>
+          <w:szCs w:val="22"/>
+        </w:rPr>
+        <w:t xml:space="preserve">The length of time for a normal Eukaryotic Cell to undergo proliferation </w:t>
+      </w:r>
+      <w:r>
+        <w:rPr>
+          <w:sz w:val="22"/>
+          <w:szCs w:val="22"/>
+        </w:rPr>
+        <w:t>is around 24 hours, with 1 hour</w:t>
+      </w:r>
+      <w:r>
+        <w:rPr>
+          <w:sz w:val="22"/>
+          <w:szCs w:val="22"/>
+        </w:rPr>
+        <w:t xml:space="preserve"> of that being the M phase, therefore 23 hours (96%) of the time is during cell growth and DNA replication</w:t>
+      </w:r>
+      <w:r>
+        <w:rPr>
+          <w:sz w:val="22"/>
+          <w:szCs w:val="22"/>
+        </w:rPr>
+        <w:t>, during which time the cell grows to be about twice its size</w:t>
+      </w:r>
+      <w:r>
+        <w:rPr>
+          <w:sz w:val="22"/>
+          <w:szCs w:val="22"/>
+        </w:rPr>
+        <w:t xml:space="preserve"> [</w:t>
+      </w:r>
+      <w:r>
+        <w:rPr>
+          <w:sz w:val="22"/>
+          <w:szCs w:val="22"/>
+        </w:rPr>
+        <w:t xml:space="preserve">2- </w:t>
+      </w:r>
+      <w:r>
+        <w:rPr>
+          <w:sz w:val="22"/>
+          <w:szCs w:val="22"/>
+        </w:rPr>
+        <w:t>The Cell].</w:t>
+      </w:r>
+    </w:p>
+    <w:p>
+      <w:pPr>
+        <w:ind w:left="720"/>
+        <w:rPr>
+          <w:sz w:val="22"/>
+          <w:szCs w:val="22"/>
+        </w:rPr>
+      </w:pPr>
+      <w:r>
+        <w:rPr>
+          <w:sz w:val="22"/>
+          <w:szCs w:val="22"/>
+        </w:rPr>
+        <w:t>However, for ECs there is another cycle between the G</w:t>
+      </w:r>
+      <w:r>
+        <w:rPr>
+          <w:sz w:val="22"/>
+          <w:szCs w:val="22"/>
+          <w:vertAlign w:val="subscript"/>
+        </w:rPr>
+        <w:t>1</w:t>
+      </w:r>
+      <w:r>
+        <w:rPr>
+          <w:sz w:val="22"/>
+          <w:szCs w:val="22"/>
+        </w:rPr>
+        <w:t xml:space="preserve"> and S phase. This is called the G</w:t>
+      </w:r>
+      <w:r>
+        <w:rPr>
+          <w:sz w:val="22"/>
+          <w:szCs w:val="22"/>
+          <w:vertAlign w:val="subscript"/>
+        </w:rPr>
+        <w:t>0</w:t>
+      </w:r>
+      <w:r>
+        <w:rPr>
+          <w:sz w:val="22"/>
+          <w:szCs w:val="22"/>
+        </w:rPr>
+        <w:t xml:space="preserve"> phase and generally known as the quiescence state. </w:t>
+      </w:r>
+      <w:r>
+        <w:rPr>
+          <w:sz w:val="22"/>
+          <w:szCs w:val="22"/>
+        </w:rPr>
+        <w:t xml:space="preserve">This is a state of inactivity, usually induced when </w:t>
+      </w:r>
+      <w:r>
+        <w:rPr>
+          <w:sz w:val="22"/>
+          <w:szCs w:val="22"/>
+        </w:rPr>
+        <w:t>EC proliferation is no longer required. If there is a stressor, such as a decrease in external pressure due to the ECs spreading out or moving, the quiescent cell can move out of G</w:t>
+      </w:r>
+      <w:r>
+        <w:rPr>
+          <w:sz w:val="22"/>
+          <w:szCs w:val="22"/>
+          <w:vertAlign w:val="subscript"/>
+        </w:rPr>
+        <w:t>0</w:t>
+      </w:r>
+      <w:r>
+        <w:rPr>
+          <w:sz w:val="22"/>
+          <w:szCs w:val="22"/>
+        </w:rPr>
+        <w:t xml:space="preserve"> back into the normal eukaryotic cell </w:t>
+      </w:r>
+      <w:commentRangeStart w:id="0"/>
+      <w:r>
+        <w:rPr>
+          <w:sz w:val="22"/>
+          <w:szCs w:val="22"/>
+        </w:rPr>
+        <w:t xml:space="preserve">cycle </w:t>
+      </w:r>
+      <w:r>
+        <w:rPr>
+          <w:color w:val="FF0000"/>
+          <w:sz w:val="22"/>
+          <w:szCs w:val="22"/>
+        </w:rPr>
+        <w:t xml:space="preserve">[Find concrete source]. </w:t>
+      </w:r>
+      <w:commentRangeEnd w:id="0"/>
+      <w:r>
+        <w:rPr>
+          <w:rStyle w:val="CommentReference"/>
+        </w:rPr>
+        <w:commentReference w:id="0"/>
+      </w:r>
+      <w:r>
+        <w:rPr>
+          <w:sz w:val="22"/>
+          <w:szCs w:val="22"/>
+        </w:rPr>
+        <w:t>However, if the EC stays in the quiescent state for too long, it’s possible for it to develop into a senescent cell over time</w:t>
+      </w:r>
+      <w:r>
+        <w:rPr>
+          <w:sz w:val="22"/>
+          <w:szCs w:val="22"/>
+        </w:rPr>
+        <w:t xml:space="preserve"> where it will never return to the normal cycle</w:t>
+      </w:r>
+      <w:r>
+        <w:rPr>
+          <w:sz w:val="22"/>
+          <w:szCs w:val="22"/>
+        </w:rPr>
+        <w:t xml:space="preserve"> </w:t>
+      </w:r>
+      <w:r>
+        <w:rPr>
+          <w:color w:val="FF0000"/>
+          <w:sz w:val="22"/>
+          <w:szCs w:val="22"/>
+        </w:rPr>
+        <w:t>[Find concrete source]</w:t>
+      </w:r>
+      <w:r>
+        <w:rPr>
+          <w:sz w:val="22"/>
+          <w:szCs w:val="22"/>
+        </w:rPr>
+        <w:t>.</w:t>
+      </w:r>
+    </w:p>
+    <w:p>
+      <w:pPr>
+        <w:ind w:left="720"/>
+        <w:rPr>
+          <w:sz w:val="22"/>
+          <w:szCs w:val="22"/>
+        </w:rPr>
+      </w:pPr>
+      <w:r>
+        <w:rPr>
+          <w:sz w:val="22"/>
+          <w:szCs w:val="22"/>
+        </w:rPr>
+        <w:t xml:space="preserve">In general, ECs </w:t>
+      </w:r>
+      <w:r>
+        <w:rPr>
+          <w:sz w:val="22"/>
+          <w:szCs w:val="22"/>
+        </w:rPr>
+        <w:t>are long, flat cells around 5-10</w:t>
+      </w:r>
+      <w:r>
+        <w:rPr>
+          <w:sz w:val="22"/>
+          <w:szCs w:val="22"/>
+        </w:rPr>
+        <w:sym w:font="Symbol" w:char="F06D"/>
+      </w:r>
+      <w:r>
+        <w:rPr>
+          <w:sz w:val="22"/>
+          <w:szCs w:val="22"/>
+        </w:rPr>
+        <w:t>m in radius and 1-2</w:t>
+      </w:r>
+      <w:r>
+        <w:rPr>
+          <w:sz w:val="22"/>
+          <w:szCs w:val="22"/>
+        </w:rPr>
+        <w:sym w:font="Symbol" w:char="F06D"/>
+      </w:r>
+      <w:r>
+        <w:rPr>
+          <w:sz w:val="22"/>
+          <w:szCs w:val="22"/>
+        </w:rPr>
+        <w:t>m wide [</w:t>
+      </w:r>
+      <w:r>
+        <w:rPr>
+          <w:sz w:val="22"/>
+          <w:szCs w:val="22"/>
+        </w:rPr>
+        <w:t xml:space="preserve">6 - </w:t>
+      </w:r>
+      <w:r>
+        <w:rPr>
+          <w:sz w:val="22"/>
+          <w:szCs w:val="22"/>
+        </w:rPr>
+        <w:t>Blue Histology].</w:t>
+      </w:r>
+    </w:p>
+    <w:p>
+      <w:pPr>
+        <w:rPr>
+          <w:sz w:val="22"/>
+          <w:szCs w:val="22"/>
+        </w:rPr>
+      </w:pPr>
+    </w:p>
+    <w:p>
+      <w:r>
+        <w:t>Senescent Cells:</w:t>
+      </w:r>
+    </w:p>
     <w:p/>
     <w:p>
-      <w:r>
-        <w:t xml:space="preserve">The </w:t>
-      </w:r>
-      <w:r>
-        <w:t>Endothelial Cell C</w:t>
-      </w:r>
-      <w:r>
-        <w:t>ycle</w:t>
-      </w:r>
-      <w:r>
-        <w:t>:</w:t>
+      <w:pPr>
+        <w:ind w:left="720"/>
+      </w:pPr>
+      <w:r>
+        <w:t xml:space="preserve">It has been noted </w:t>
+      </w:r>
+      <w:r>
+        <w:t>the senescent ECs have several characteristics which differ them from normal ECs. They tend to be more enlarged, express higher levels of p53 and display high SA-</w:t>
+      </w:r>
+      <w:r>
+        <w:sym w:font="Symbol" w:char="F062"/>
+      </w:r>
+      <w:r>
+        <w:t xml:space="preserve">-gal activity </w:t>
+      </w:r>
+      <w:r>
+        <w:t>[</w:t>
+      </w:r>
+      <w:r>
+        <w:t xml:space="preserve">8 - </w:t>
+      </w:r>
+      <w:r>
+        <w:t>Warboys]</w:t>
+      </w:r>
+      <w:r>
+        <w:t xml:space="preserve">. </w:t>
+      </w:r>
+      <w:r>
+        <w:t xml:space="preserve">Warboys suggests that senescent ECs could be the main contributor and initiator of atherosclerosis. In vitro, it has been seen that senescence in the ECs </w:t>
+      </w:r>
+      <w:r>
+        <w:t>increases</w:t>
+      </w:r>
+      <w:r>
+        <w:t xml:space="preserve"> during a turbulent, disturbed flow</w:t>
+      </w:r>
+      <w:r>
+        <w:t xml:space="preserve">, </w:t>
+      </w:r>
+      <w:r>
+        <w:t xml:space="preserve">from 1% of EC being senescent </w:t>
+      </w:r>
+      <w:r>
+        <w:t>using a 13 dynes/cm</w:t>
+      </w:r>
+      <w:r>
+        <w:rPr>
+          <w:vertAlign w:val="superscript"/>
+        </w:rPr>
+        <w:t>2</w:t>
+      </w:r>
+      <w:r>
+        <w:t xml:space="preserve"> uniform flow compared to just over 2% senescent EC when exposed to a flow fluctuating between +/- 5 dynes/cm</w:t>
+      </w:r>
+      <w:r>
+        <w:rPr>
+          <w:vertAlign w:val="superscript"/>
+        </w:rPr>
+        <w:t>2</w:t>
+      </w:r>
+      <w:r>
+        <w:t xml:space="preserve"> at 1Hz</w:t>
+      </w:r>
+      <w:r>
+        <w:t>.</w:t>
+      </w:r>
+      <w:r>
+        <w:t xml:space="preserve"> It’s also noted that for these two categories, the number of multinucleate cells with a diameter &gt; 100</w:t>
+      </w:r>
+      <w:r>
+        <w:rPr>
+          <w:rFonts w:eastAsia="Times New Roman"/>
+          <w:color w:val="222222"/>
+          <w:shd w:val="clear" w:color="auto" w:fill="FFFFFF"/>
+        </w:rPr>
+        <w:t>µm</w:t>
+      </w:r>
+      <w:r>
+        <w:t xml:space="preserve"> </w:t>
+      </w:r>
+      <w:r>
+        <w:t xml:space="preserve">increased from 0.5% to 1.5%. This provides very useful starting data for the cells in my model. </w:t>
+      </w:r>
+      <w:r>
+        <w:t xml:space="preserve">This </w:t>
+      </w:r>
+      <w:r>
+        <w:t xml:space="preserve">increase in number of senescent EC </w:t>
+      </w:r>
+      <w:r>
+        <w:t xml:space="preserve">is believed to be due to </w:t>
+      </w:r>
+      <w:r>
+        <w:t xml:space="preserve">an increase turnover rate of ECs at these turbulent atheroprone </w:t>
+      </w:r>
+      <w:r>
+        <w:t xml:space="preserve">sites. Meaning that this </w:t>
+      </w:r>
+      <w:r>
+        <w:t xml:space="preserve">increased </w:t>
+      </w:r>
+      <w:r>
+        <w:t xml:space="preserve">level of proliferation </w:t>
+      </w:r>
+      <w:r>
+        <w:t>should be considered when developing my senescent cell model. It can also be hypothesised here that in general, over time, more cell proliferation will occur and thus there will be an increase in the total number of senescent cells within the environment.</w:t>
       </w:r>
     </w:p>
     <w:p/>
     <w:p>
       <w:pPr>
         <w:ind w:left="720"/>
-      </w:pPr>
-      <w:r>
-        <w:t>Firstly, it’s important to fully understand the mechanisms by which our ECs divide and any biological factors that can change its behaviour.</w:t>
+        <w:rPr>
+          <w:rFonts w:eastAsia="Times New Roman"/>
+        </w:rPr>
+      </w:pPr>
+      <w:r>
+        <w:t>Another important fact Warboys reveals is that due to the size of the senescent ECs, this has a detrimental effect to the speeds of its neighbouring cells, acting as a blockage, and slowing them down. This can hinder wound healing as it w</w:t>
+      </w:r>
+      <w:r>
+        <w:t>ill take longer for healthy mitotic ECs to fill the gap. As mentioned above, there’s is also an increase in the number of senescent cells over time, therefore I expect my model to show that with age, it takes longer for any wounds to heal.</w:t>
       </w:r>
     </w:p>
     <w:p/>
@@ -923,8 +1822,33 @@
           <w:numId w:val="3"/>
         </w:numPr>
       </w:pPr>
-      <w:r>
-        <w:t>Time taken</w:t>
+      <w:commentRangeStart w:id="1"/>
+      <w:r>
+        <w:t>Slow</w:t>
+      </w:r>
+      <w:commentRangeEnd w:id="1"/>
+      <w:r>
+        <w:rPr>
+          <w:rStyle w:val="CommentReference"/>
+          <w:rFonts w:ascii="Times New Roman" w:hAnsi="Times New Roman" w:cs="Times New Roman"/>
+          <w:lang w:eastAsia="en-GB"/>
+        </w:rPr>
+        <w:commentReference w:id="1"/>
+      </w:r>
+      <w:r>
+        <w:t xml:space="preserve"> down surrounding cells</w:t>
+      </w:r>
+    </w:p>
+    <w:p>
+      <w:pPr>
+        <w:pStyle w:val="ListParagraph"/>
+        <w:numPr>
+          <w:ilvl w:val="1"/>
+          <w:numId w:val="3"/>
+        </w:numPr>
+      </w:pPr>
+      <w:r>
+        <w:t>How?</w:t>
       </w:r>
     </w:p>
     <w:p>
@@ -935,8 +1859,30 @@
           <w:numId w:val="3"/>
         </w:numPr>
       </w:pPr>
-      <w:r>
-        <w:t>Cell growth and division</w:t>
+      <w:commentRangeStart w:id="2"/>
+      <w:r>
+        <w:t>Undergo apoptosis?</w:t>
+      </w:r>
+      <w:commentRangeEnd w:id="2"/>
+      <w:r>
+        <w:rPr>
+          <w:rStyle w:val="CommentReference"/>
+          <w:rFonts w:ascii="Times New Roman" w:hAnsi="Times New Roman" w:cs="Times New Roman"/>
+          <w:lang w:eastAsia="en-GB"/>
+        </w:rPr>
+        <w:commentReference w:id="2"/>
+      </w:r>
+    </w:p>
+    <w:p>
+      <w:pPr>
+        <w:pStyle w:val="ListParagraph"/>
+        <w:numPr>
+          <w:ilvl w:val="0"/>
+          <w:numId w:val="3"/>
+        </w:numPr>
+      </w:pPr>
+      <w:r>
+        <w:t>What size do they grow to?</w:t>
       </w:r>
     </w:p>
     <w:p>
@@ -948,176 +1894,24 @@
         </w:numPr>
       </w:pPr>
       <w:r>
-        <w:t>Increase size in G</w:t>
-      </w:r>
-      <w:r>
-        <w:rPr>
-          <w:vertAlign w:val="subscript"/>
-        </w:rPr>
-        <w:t xml:space="preserve">1 </w:t>
-      </w:r>
-    </w:p>
-    <w:p>
-      <w:pPr>
-        <w:pStyle w:val="ListParagraph"/>
-        <w:numPr>
-          <w:ilvl w:val="1"/>
-          <w:numId w:val="3"/>
-        </w:numPr>
-      </w:pPr>
-      <w:r>
-        <w:t>During mitosis they become spherical?</w:t>
-      </w:r>
-    </w:p>
-    <w:p>
-      <w:pPr>
-        <w:pStyle w:val="ListParagraph"/>
-        <w:numPr>
-          <w:ilvl w:val="1"/>
-          <w:numId w:val="3"/>
-        </w:numPr>
-      </w:pPr>
-      <w:r>
-        <w:t xml:space="preserve">Split into 2 equal size daughter cells </w:t>
-      </w:r>
-    </w:p>
-    <w:p>
-      <w:pPr>
-        <w:pStyle w:val="ListParagraph"/>
-        <w:numPr>
-          <w:ilvl w:val="1"/>
-          <w:numId w:val="3"/>
-        </w:numPr>
-        <w:rPr>
-          <w:highlight w:val="green"/>
-        </w:rPr>
-      </w:pPr>
-      <w:r>
-        <w:rPr>
-          <w:highlight w:val="green"/>
-        </w:rPr>
-        <w:t>All above sup points are simplification and we can either go deeper with A level knowledge or leave as is</w:t>
-      </w:r>
-    </w:p>
-    <w:p>
-      <w:pPr>
-        <w:pStyle w:val="ListParagraph"/>
-        <w:numPr>
-          <w:ilvl w:val="0"/>
-          <w:numId w:val="3"/>
-        </w:numPr>
-      </w:pPr>
-      <w:r>
-        <w:t>Age</w:t>
-      </w:r>
-    </w:p>
-    <w:p>
-      <w:pPr>
-        <w:pStyle w:val="ListParagraph"/>
-        <w:numPr>
-          <w:ilvl w:val="1"/>
-          <w:numId w:val="3"/>
-        </w:numPr>
-      </w:pPr>
-      <w:r>
-        <w:t>The effect on healing?</w:t>
-      </w:r>
-    </w:p>
-    <w:p>
-      <w:pPr>
-        <w:pStyle w:val="ListParagraph"/>
-        <w:numPr>
-          <w:ilvl w:val="0"/>
-          <w:numId w:val="3"/>
-        </w:numPr>
-      </w:pPr>
-      <w:r>
-        <w:t>Factors</w:t>
+        <w:t>How long does this take?</w:t>
       </w:r>
     </w:p>
     <w:p/>
     <w:p>
-      <w:r>
-        <w:t>Senescent Cells:</w:t>
-      </w:r>
-    </w:p>
-    <w:p/>
-    <w:p>
-      <w:pPr>
-        <w:pStyle w:val="ListParagraph"/>
-        <w:numPr>
-          <w:ilvl w:val="0"/>
-          <w:numId w:val="3"/>
-        </w:numPr>
-      </w:pPr>
-      <w:r>
-        <w:t>Slow down surrounding cells</w:t>
-      </w:r>
-    </w:p>
-    <w:p>
-      <w:pPr>
-        <w:pStyle w:val="ListParagraph"/>
-        <w:numPr>
-          <w:ilvl w:val="1"/>
-          <w:numId w:val="3"/>
-        </w:numPr>
-      </w:pPr>
-      <w:r>
-        <w:t>How?</w:t>
-      </w:r>
-    </w:p>
-    <w:p>
-      <w:pPr>
-        <w:pStyle w:val="ListParagraph"/>
-        <w:numPr>
-          <w:ilvl w:val="0"/>
-          <w:numId w:val="3"/>
-        </w:numPr>
-      </w:pPr>
-      <w:r>
-        <w:t>Undergo apoptosis?</w:t>
-      </w:r>
-    </w:p>
-    <w:p>
-      <w:pPr>
-        <w:pStyle w:val="ListParagraph"/>
-        <w:numPr>
-          <w:ilvl w:val="0"/>
-          <w:numId w:val="3"/>
-        </w:numPr>
-      </w:pPr>
-      <w:r>
-        <w:t>Stay in quiescent state for a long time, then why move over?</w:t>
-      </w:r>
-    </w:p>
-    <w:p>
-      <w:pPr>
-        <w:pStyle w:val="ListParagraph"/>
-        <w:numPr>
-          <w:ilvl w:val="0"/>
-          <w:numId w:val="3"/>
-        </w:numPr>
-      </w:pPr>
-      <w:r>
-        <w:t>What size do they grow to?</w:t>
-      </w:r>
-    </w:p>
-    <w:p>
-      <w:pPr>
-        <w:pStyle w:val="ListParagraph"/>
-        <w:numPr>
-          <w:ilvl w:val="1"/>
-          <w:numId w:val="3"/>
-        </w:numPr>
-      </w:pPr>
-      <w:r>
-        <w:t>How long does this take?</w:t>
-      </w:r>
-    </w:p>
-    <w:p/>
-    <w:p>
-      <w:r>
-        <w:t>Environment:</w:t>
+      <w:commentRangeStart w:id="3"/>
+      <w:r>
+        <w:t>Environment</w:t>
+      </w:r>
+      <w:commentRangeEnd w:id="3"/>
+      <w:r>
+        <w:rPr>
+          <w:rStyle w:val="CommentReference"/>
+        </w:rPr>
+        <w:commentReference w:id="3"/>
+      </w:r>
+      <w:r>
+        <w:t>:</w:t>
       </w:r>
     </w:p>
     <w:p>
@@ -1279,9 +2073,12 @@
       </w:r>
       <w:r>
         <w:rPr>
-          <w:highlight w:val="yellow"/>
-        </w:rPr>
-        <w:t>&lt;Chaudhury&gt;</w:t>
+          <w:sz w:val="28"/>
+        </w:rPr>
+        <w:t xml:space="preserve">[1 </w:t>
+      </w:r>
+      <w:r>
+        <w:t>– Chaudhury]</w:t>
       </w:r>
       <w:r>
         <w:t xml:space="preserve">. </w:t>
@@ -1320,28 +2117,49 @@
         <w:t>constant activation of c-Jun N-terminal kinase</w:t>
       </w:r>
       <w:r>
-        <w:t xml:space="preserve"> (JNK)</w:t>
-      </w:r>
-      <w:r>
-        <w:rPr>
-          <w:highlight w:val="yellow"/>
-        </w:rPr>
-        <w:t>&lt;Chaudhury&gt;</w:t>
-      </w:r>
-      <w:r>
-        <w:t xml:space="preserve">. These atherosusceptible sites therefore have a higher rate of injury and cell turnover compared to EC at atherprotected sites </w:t>
-      </w:r>
-      <w:r>
-        <w:rPr>
-          <w:highlight w:val="yellow"/>
-        </w:rPr>
-        <w:t>&lt;Chaudhury 5-7&gt;</w:t>
-      </w:r>
-      <w:r>
-        <w:t>.</w:t>
-      </w:r>
-      <w:r>
-        <w:t xml:space="preserve">  Analysis by </w:t>
+        <w:t xml:space="preserve"> (JNK</w:t>
+      </w:r>
+      <w:r>
+        <w:t xml:space="preserve">) </w:t>
+      </w:r>
+      <w:r>
+        <w:rPr>
+          <w:sz w:val="28"/>
+        </w:rPr>
+        <w:t xml:space="preserve">[1 </w:t>
+      </w:r>
+      <w:r>
+        <w:t>– Chaudhury].</w:t>
+      </w:r>
+      <w:r>
+        <w:t xml:space="preserve"> These</w:t>
+      </w:r>
+      <w:r>
+        <w:t xml:space="preserve"> atherosusceptible sites therefore have a higher rate of injury and cell turnover compared to EC at atherprotected sites </w:t>
+      </w:r>
+      <w:r>
+        <w:rPr>
+          <w:sz w:val="28"/>
+        </w:rPr>
+        <w:t>[3</w:t>
+      </w:r>
+      <w:r>
+        <w:rPr>
+          <w:sz w:val="28"/>
+        </w:rPr>
+        <w:t xml:space="preserve"> </w:t>
+      </w:r>
+      <w:r>
+        <w:t>Gerrity, 4 Hansson, 5</w:t>
+      </w:r>
+      <w:r>
+        <w:t xml:space="preserve"> Hu]</w:t>
+      </w:r>
+      <w:r>
+        <w:t xml:space="preserve">. </w:t>
+      </w:r>
+      <w:r>
+        <w:t xml:space="preserve">Analysis by </w:t>
       </w:r>
       <w:r>
         <w:t>Chaudhury</w:t>
@@ -1371,13 +2189,22 @@
         <w:t>priming for apoptosis and proliferation</w:t>
       </w:r>
       <w:r>
-        <w:rPr>
-          <w:highlight w:val="yellow"/>
-        </w:rPr>
-        <w:t>&lt;Chaudhury&gt;</w:t>
-      </w:r>
-      <w:r>
-        <w:t>. They also state that wherever JNK1 is active is where apoptosis and EC turnover occur in arteries.</w:t>
+        <w:t xml:space="preserve"> </w:t>
+      </w:r>
+      <w:r>
+        <w:rPr>
+          <w:sz w:val="28"/>
+        </w:rPr>
+        <w:t xml:space="preserve">[1 </w:t>
+      </w:r>
+      <w:r>
+        <w:t>– Chaudhury]</w:t>
+      </w:r>
+      <w:r>
+        <w:t xml:space="preserve">. </w:t>
+      </w:r>
+      <w:r>
+        <w:t>They also state that wherever JNK1 is active is where apoptosis and EC turnover occur in arteries.</w:t>
       </w:r>
     </w:p>
     <w:p>
@@ -1453,21 +2280,225 @@
           <w:rFonts w:asciiTheme="minorHAnsi" w:hAnsiTheme="minorHAnsi"/>
           <w:szCs w:val="22"/>
         </w:rPr>
-        <w:t>So far, I have found several computer programs that use agent based modelling to allow realistic modelling of biological behavi</w:t>
-      </w:r>
-      <w:r>
-        <w:rPr>
-          <w:rFonts w:asciiTheme="minorHAnsi" w:hAnsiTheme="minorHAnsi"/>
-          <w:szCs w:val="22"/>
-        </w:rPr>
-        <w:t>ours. The first program is SPARK</w:t>
-      </w:r>
-      <w:r>
-        <w:rPr>
-          <w:rFonts w:asciiTheme="minorHAnsi" w:hAnsiTheme="minorHAnsi"/>
-          <w:szCs w:val="22"/>
-        </w:rPr>
-        <w:t xml:space="preserve"> …</w:t>
+        <w:t xml:space="preserve">So far, </w:t>
+      </w:r>
+      <w:r>
+        <w:rPr>
+          <w:rFonts w:asciiTheme="minorHAnsi" w:hAnsiTheme="minorHAnsi"/>
+          <w:szCs w:val="22"/>
+        </w:rPr>
+        <w:t>I’ve tested two</w:t>
+      </w:r>
+      <w:r>
+        <w:rPr>
+          <w:rFonts w:asciiTheme="minorHAnsi" w:hAnsiTheme="minorHAnsi"/>
+          <w:szCs w:val="22"/>
+        </w:rPr>
+        <w:t xml:space="preserve"> computer programs that use agent based modelling to allow </w:t>
+      </w:r>
+      <w:r>
+        <w:rPr>
+          <w:rFonts w:asciiTheme="minorHAnsi" w:hAnsiTheme="minorHAnsi"/>
+          <w:szCs w:val="22"/>
+        </w:rPr>
+        <w:t>for the type of emergent</w:t>
+      </w:r>
+      <w:r>
+        <w:rPr>
+          <w:rFonts w:asciiTheme="minorHAnsi" w:hAnsiTheme="minorHAnsi"/>
+          <w:szCs w:val="22"/>
+        </w:rPr>
+        <w:t xml:space="preserve"> biological behavi</w:t>
+      </w:r>
+      <w:r>
+        <w:rPr>
+          <w:rFonts w:asciiTheme="minorHAnsi" w:hAnsiTheme="minorHAnsi"/>
+          <w:szCs w:val="22"/>
+        </w:rPr>
+        <w:t>ours</w:t>
+      </w:r>
+      <w:r>
+        <w:rPr>
+          <w:rFonts w:asciiTheme="minorHAnsi" w:hAnsiTheme="minorHAnsi"/>
+          <w:szCs w:val="22"/>
+        </w:rPr>
+        <w:t xml:space="preserve"> I’m looking for</w:t>
+      </w:r>
+      <w:r>
+        <w:rPr>
+          <w:rFonts w:asciiTheme="minorHAnsi" w:hAnsiTheme="minorHAnsi"/>
+          <w:szCs w:val="22"/>
+        </w:rPr>
+        <w:t xml:space="preserve">. </w:t>
+      </w:r>
+      <w:commentRangeStart w:id="4"/>
+      <w:r>
+        <w:rPr>
+          <w:rFonts w:asciiTheme="minorHAnsi" w:hAnsiTheme="minorHAnsi"/>
+          <w:szCs w:val="22"/>
+        </w:rPr>
+        <w:t>The first program is SPARK</w:t>
+      </w:r>
+      <w:r>
+        <w:rPr>
+          <w:rFonts w:asciiTheme="minorHAnsi" w:hAnsiTheme="minorHAnsi"/>
+          <w:szCs w:val="22"/>
+        </w:rPr>
+        <w:t xml:space="preserve"> </w:t>
+      </w:r>
+      <w:r>
+        <w:rPr>
+          <w:rFonts w:asciiTheme="minorHAnsi" w:hAnsiTheme="minorHAnsi"/>
+          <w:szCs w:val="22"/>
+        </w:rPr>
+        <w:t>which is a lightweight and efficient tool for ABM. Its programs are written in SPARK-PL which is translated into Java source code.</w:t>
+      </w:r>
+      <w:commentRangeEnd w:id="4"/>
+      <w:r>
+        <w:rPr>
+          <w:rStyle w:val="CommentReference"/>
+        </w:rPr>
+        <w:commentReference w:id="4"/>
+      </w:r>
+    </w:p>
+    <w:p>
+      <w:pPr>
+        <w:pStyle w:val="NormalWeb"/>
+        <w:numPr>
+          <w:ilvl w:val="1"/>
+          <w:numId w:val="3"/>
+        </w:numPr>
+        <w:spacing w:before="0" w:beforeAutospacing="0" w:after="0" w:afterAutospacing="0"/>
+        <w:rPr>
+          <w:rFonts w:asciiTheme="minorHAnsi" w:hAnsiTheme="minorHAnsi"/>
+          <w:szCs w:val="22"/>
+        </w:rPr>
+      </w:pPr>
+      <w:r>
+        <w:rPr>
+          <w:rFonts w:asciiTheme="minorHAnsi" w:hAnsiTheme="minorHAnsi"/>
+          <w:szCs w:val="22"/>
+        </w:rPr>
+        <w:t>Looking at Innate Immune Response sample, Endothelial cells are embedded into the endothelial matrix, meaning there’s no movement of cells.</w:t>
+      </w:r>
+    </w:p>
+    <w:p>
+      <w:pPr>
+        <w:pStyle w:val="NormalWeb"/>
+        <w:numPr>
+          <w:ilvl w:val="1"/>
+          <w:numId w:val="3"/>
+        </w:numPr>
+        <w:spacing w:before="0" w:beforeAutospacing="0" w:after="0" w:afterAutospacing="0"/>
+        <w:rPr>
+          <w:rFonts w:asciiTheme="minorHAnsi" w:hAnsiTheme="minorHAnsi"/>
+          <w:szCs w:val="22"/>
+        </w:rPr>
+      </w:pPr>
+      <w:r>
+        <w:rPr>
+          <w:rFonts w:asciiTheme="minorHAnsi" w:hAnsiTheme="minorHAnsi"/>
+          <w:szCs w:val="22"/>
+        </w:rPr>
+        <w:t>Much faster than Marzihas</w:t>
+      </w:r>
+    </w:p>
+    <w:p>
+      <w:pPr>
+        <w:pStyle w:val="NormalWeb"/>
+        <w:numPr>
+          <w:ilvl w:val="2"/>
+          <w:numId w:val="3"/>
+        </w:numPr>
+        <w:spacing w:before="0" w:beforeAutospacing="0" w:after="0" w:afterAutospacing="0"/>
+        <w:rPr>
+          <w:rFonts w:asciiTheme="minorHAnsi" w:hAnsiTheme="minorHAnsi"/>
+          <w:szCs w:val="22"/>
+        </w:rPr>
+      </w:pPr>
+      <w:r>
+        <w:rPr>
+          <w:rFonts w:asciiTheme="minorHAnsi" w:hAnsiTheme="minorHAnsi"/>
+          <w:szCs w:val="22"/>
+        </w:rPr>
+        <w:t xml:space="preserve">Simulates </w:t>
+      </w:r>
+      <w:r>
+        <w:rPr>
+          <w:rFonts w:asciiTheme="minorHAnsi" w:hAnsiTheme="minorHAnsi"/>
+          <w:szCs w:val="22"/>
+        </w:rPr>
+        <w:t>10201 ECs (grid size 101 x 101) in real time.</w:t>
+      </w:r>
+      <w:bookmarkStart w:id="5" w:name="_GoBack"/>
+      <w:bookmarkEnd w:id="5"/>
+    </w:p>
+    <w:p>
+      <w:pPr>
+        <w:pStyle w:val="NormalWeb"/>
+        <w:spacing w:before="0" w:beforeAutospacing="0" w:after="0" w:afterAutospacing="0"/>
+        <w:ind w:left="720"/>
+        <w:rPr>
+          <w:rFonts w:asciiTheme="minorHAnsi" w:hAnsiTheme="minorHAnsi"/>
+          <w:szCs w:val="22"/>
+        </w:rPr>
+      </w:pPr>
+    </w:p>
+    <w:p>
+      <w:pPr>
+        <w:pStyle w:val="NormalWeb"/>
+        <w:spacing w:before="0" w:beforeAutospacing="0" w:after="0" w:afterAutospacing="0"/>
+        <w:ind w:left="720"/>
+        <w:rPr>
+          <w:rFonts w:asciiTheme="minorHAnsi" w:hAnsiTheme="minorHAnsi"/>
+          <w:szCs w:val="22"/>
+        </w:rPr>
+      </w:pPr>
+      <w:r>
+        <w:rPr>
+          <w:rFonts w:asciiTheme="minorHAnsi" w:hAnsiTheme="minorHAnsi"/>
+          <w:szCs w:val="22"/>
+        </w:rPr>
+        <w:t xml:space="preserve">The other program, is </w:t>
+      </w:r>
+      <w:r>
+        <w:rPr>
+          <w:rFonts w:asciiTheme="minorHAnsi" w:hAnsiTheme="minorHAnsi"/>
+          <w:szCs w:val="22"/>
+        </w:rPr>
+        <w:t>a python based ABM</w:t>
+      </w:r>
+      <w:r>
+        <w:rPr>
+          <w:rFonts w:asciiTheme="minorHAnsi" w:hAnsiTheme="minorHAnsi"/>
+          <w:szCs w:val="22"/>
+        </w:rPr>
+        <w:t xml:space="preserve"> by Marziha Tehrani</w:t>
+      </w:r>
+      <w:r>
+        <w:rPr>
+          <w:rFonts w:asciiTheme="minorHAnsi" w:hAnsiTheme="minorHAnsi"/>
+          <w:szCs w:val="22"/>
+        </w:rPr>
+        <w:t xml:space="preserve"> used to model the interactions between cancer cells and stem cells. It has several classes which allow you to easily change the rules of each phase of the cell cycle along with the initial cell parameters, such as size </w:t>
+      </w:r>
+    </w:p>
+    <w:p>
+      <w:pPr>
+        <w:pStyle w:val="NormalWeb"/>
+        <w:spacing w:before="0" w:beforeAutospacing="0" w:after="0" w:afterAutospacing="0"/>
+        <w:ind w:left="720"/>
+        <w:rPr>
+          <w:rFonts w:asciiTheme="minorHAnsi" w:hAnsiTheme="minorHAnsi"/>
+          <w:szCs w:val="22"/>
+        </w:rPr>
+      </w:pPr>
+      <w:r>
+        <w:rPr>
+          <w:rFonts w:asciiTheme="minorHAnsi" w:hAnsiTheme="minorHAnsi"/>
+          <w:szCs w:val="22"/>
+        </w:rPr>
+        <w:t xml:space="preserve">This program is useful as it automatically outputs a graph showing the growth of each cell type over time, shown below. This can be used in my application to determine the rate of time required for the wound to heal with different starting parameters.  </w:t>
       </w:r>
     </w:p>
     <w:p>
@@ -1483,27 +2514,97 @@
       <w:r>
         <w:rPr>
           <w:rFonts w:asciiTheme="minorHAnsi" w:hAnsiTheme="minorHAnsi"/>
-          <w:szCs w:val="22"/>
-        </w:rPr>
-        <w:t>The other program, is … by Marziha Tehrani</w:t>
+          <w:noProof/>
+          <w:szCs w:val="22"/>
+        </w:rPr>
+        <w:drawing>
+          <wp:inline distT="0" distB="0" distL="0" distR="0" wp14:anchorId="3A964B8D" wp14:editId="1F0EFCA0">
+            <wp:extent cx="5486400" cy="3657600"/>
+            <wp:effectExtent l="0" t="0" r="0" b="0"/>
+            <wp:docPr id="2" name="Picture 2" descr="../CellABM_student_ver/1mm2-100-200/growth_curve.png"/>
+            <wp:cNvGraphicFramePr>
+              <a:graphicFrameLocks xmlns:a="http://schemas.openxmlformats.org/drawingml/2006/main" noChangeAspect="1"/>
+            </wp:cNvGraphicFramePr>
+            <a:graphic xmlns:a="http://schemas.openxmlformats.org/drawingml/2006/main">
+              <a:graphicData uri="http://schemas.openxmlformats.org/drawingml/2006/picture">
+                <pic:pic xmlns:pic="http://schemas.openxmlformats.org/drawingml/2006/picture">
+                  <pic:nvPicPr>
+                    <pic:cNvPr id="0" name="Picture 1" descr="../CellABM_student_ver/1mm2-100-200/growth_curve.png"/>
+                    <pic:cNvPicPr>
+                      <a:picLocks noChangeAspect="1" noChangeArrowheads="1"/>
+                    </pic:cNvPicPr>
+                  </pic:nvPicPr>
+                  <pic:blipFill>
+                    <a:blip r:embed="rId9">
+                      <a:extLst>
+                        <a:ext uri="{28A0092B-C50C-407E-A947-70E740481C1C}">
+                          <a14:useLocalDpi xmlns:a14="http://schemas.microsoft.com/office/drawing/2010/main" val="0"/>
+                        </a:ext>
+                      </a:extLst>
+                    </a:blip>
+                    <a:srcRect/>
+                    <a:stretch>
+                      <a:fillRect/>
+                    </a:stretch>
+                  </pic:blipFill>
+                  <pic:spPr bwMode="auto">
+                    <a:xfrm>
+                      <a:off x="0" y="0"/>
+                      <a:ext cx="5486400" cy="3657600"/>
+                    </a:xfrm>
+                    <a:prstGeom prst="rect">
+                      <a:avLst/>
+                    </a:prstGeom>
+                    <a:noFill/>
+                    <a:ln>
+                      <a:noFill/>
+                    </a:ln>
+                  </pic:spPr>
+                </pic:pic>
+              </a:graphicData>
+            </a:graphic>
+          </wp:inline>
+        </w:drawing>
       </w:r>
     </w:p>
     <w:p>
       <w:pPr>
         <w:pStyle w:val="NormalWeb"/>
         <w:spacing w:before="0" w:beforeAutospacing="0" w:after="0" w:afterAutospacing="0"/>
-        <w:ind w:left="720"/>
-        <w:rPr>
-          <w:rFonts w:asciiTheme="minorHAnsi" w:hAnsiTheme="minorHAnsi"/>
-          <w:szCs w:val="22"/>
-        </w:rPr>
-      </w:pPr>
-      <w:r>
-        <w:rPr>
-          <w:rFonts w:asciiTheme="minorHAnsi" w:hAnsiTheme="minorHAnsi"/>
-          <w:szCs w:val="22"/>
-        </w:rPr>
-        <w:t>Overall, I’ve decided to use Marzihas programme as it already has solved the mathematics behind the complex and possible recursive overlapping interactions between cells once they divide by mitosis or move around.</w:t>
+        <w:rPr>
+          <w:rFonts w:asciiTheme="minorHAnsi" w:hAnsiTheme="minorHAnsi"/>
+          <w:szCs w:val="22"/>
+        </w:rPr>
+      </w:pPr>
+      <w:commentRangeStart w:id="6"/>
+      <w:r>
+        <w:rPr>
+          <w:rFonts w:asciiTheme="minorHAnsi" w:hAnsiTheme="minorHAnsi"/>
+          <w:szCs w:val="22"/>
+        </w:rPr>
+        <w:t>Figure taken from running Marziahs program with 0.1mm</w:t>
+      </w:r>
+      <w:r>
+        <w:rPr>
+          <w:rFonts w:asciiTheme="minorHAnsi" w:hAnsiTheme="minorHAnsi"/>
+          <w:szCs w:val="22"/>
+          <w:vertAlign w:val="superscript"/>
+        </w:rPr>
+        <w:t>2</w:t>
+      </w:r>
+      <w:r>
+        <w:rPr>
+          <w:rFonts w:asciiTheme="minorHAnsi" w:hAnsiTheme="minorHAnsi"/>
+          <w:szCs w:val="22"/>
+        </w:rPr>
+        <w:t xml:space="preserve"> area, 100 cancer cells and 200 stem cells.</w:t>
+      </w:r>
+      <w:commentRangeEnd w:id="6"/>
+      <w:r>
+        <w:rPr>
+          <w:rStyle w:val="CommentReference"/>
+        </w:rPr>
+        <w:commentReference w:id="6"/>
       </w:r>
     </w:p>
     <w:p>
@@ -1511,6 +2612,314 @@
         <w:pStyle w:val="NormalWeb"/>
         <w:spacing w:before="0" w:beforeAutospacing="0" w:after="0" w:afterAutospacing="0"/>
         <w:rPr>
+          <w:rFonts w:asciiTheme="minorHAnsi" w:hAnsiTheme="minorHAnsi"/>
+          <w:szCs w:val="22"/>
+        </w:rPr>
+      </w:pPr>
+      <w:r>
+        <w:rPr>
+          <w:rFonts w:asciiTheme="minorHAnsi" w:hAnsiTheme="minorHAnsi"/>
+          <w:noProof/>
+          <w:szCs w:val="22"/>
+        </w:rPr>
+        <w:drawing>
+          <wp:anchor distT="0" distB="0" distL="114300" distR="114300" simplePos="0" relativeHeight="251660288" behindDoc="0" locked="0" layoutInCell="1" allowOverlap="1" wp14:anchorId="1737D117" wp14:editId="391A57AE">
+            <wp:simplePos x="0" y="0"/>
+            <wp:positionH relativeFrom="column">
+              <wp:posOffset>2679700</wp:posOffset>
+            </wp:positionH>
+            <wp:positionV relativeFrom="paragraph">
+              <wp:posOffset>658495</wp:posOffset>
+            </wp:positionV>
+            <wp:extent cx="3596640" cy="2397760"/>
+            <wp:effectExtent l="0" t="0" r="10160" b="0"/>
+            <wp:wrapSquare wrapText="bothSides"/>
+            <wp:docPr id="4" name="Picture 4" descr="../CellABM_student_ver/1mm2-100-200/2d/Iteration_50.png"/>
+            <wp:cNvGraphicFramePr>
+              <a:graphicFrameLocks xmlns:a="http://schemas.openxmlformats.org/drawingml/2006/main" noChangeAspect="1"/>
+            </wp:cNvGraphicFramePr>
+            <a:graphic xmlns:a="http://schemas.openxmlformats.org/drawingml/2006/main">
+              <a:graphicData uri="http://schemas.openxmlformats.org/drawingml/2006/picture">
+                <pic:pic xmlns:pic="http://schemas.openxmlformats.org/drawingml/2006/picture">
+                  <pic:nvPicPr>
+                    <pic:cNvPr id="0" name="Picture 3" descr="../CellABM_student_ver/1mm2-100-200/2d/Iteration_50.png"/>
+                    <pic:cNvPicPr>
+                      <a:picLocks noChangeAspect="1" noChangeArrowheads="1"/>
+                    </pic:cNvPicPr>
+                  </pic:nvPicPr>
+                  <pic:blipFill>
+                    <a:blip r:embed="rId10">
+                      <a:extLst>
+                        <a:ext uri="{28A0092B-C50C-407E-A947-70E740481C1C}">
+                          <a14:useLocalDpi xmlns:a14="http://schemas.microsoft.com/office/drawing/2010/main" val="0"/>
+                        </a:ext>
+                      </a:extLst>
+                    </a:blip>
+                    <a:srcRect/>
+                    <a:stretch>
+                      <a:fillRect/>
+                    </a:stretch>
+                  </pic:blipFill>
+                  <pic:spPr bwMode="auto">
+                    <a:xfrm>
+                      <a:off x="0" y="0"/>
+                      <a:ext cx="3596640" cy="2397760"/>
+                    </a:xfrm>
+                    <a:prstGeom prst="rect">
+                      <a:avLst/>
+                    </a:prstGeom>
+                    <a:noFill/>
+                    <a:ln>
+                      <a:noFill/>
+                    </a:ln>
+                  </pic:spPr>
+                </pic:pic>
+              </a:graphicData>
+            </a:graphic>
+            <wp14:sizeRelH relativeFrom="page">
+              <wp14:pctWidth>0</wp14:pctWidth>
+            </wp14:sizeRelH>
+            <wp14:sizeRelV relativeFrom="page">
+              <wp14:pctHeight>0</wp14:pctHeight>
+            </wp14:sizeRelV>
+          </wp:anchor>
+        </w:drawing>
+      </w:r>
+      <w:r>
+        <w:rPr>
+          <w:rFonts w:asciiTheme="minorHAnsi" w:hAnsiTheme="minorHAnsi"/>
+          <w:noProof/>
+          <w:szCs w:val="22"/>
+        </w:rPr>
+        <w:drawing>
+          <wp:anchor distT="0" distB="0" distL="114300" distR="114300" simplePos="0" relativeHeight="251659264" behindDoc="0" locked="0" layoutInCell="1" allowOverlap="1" wp14:anchorId="5B88B093" wp14:editId="47932510">
+            <wp:simplePos x="0" y="0"/>
+            <wp:positionH relativeFrom="column">
+              <wp:posOffset>-635000</wp:posOffset>
+            </wp:positionH>
+            <wp:positionV relativeFrom="paragraph">
+              <wp:posOffset>659130</wp:posOffset>
+            </wp:positionV>
+            <wp:extent cx="3524250" cy="2349500"/>
+            <wp:effectExtent l="0" t="0" r="6350" b="12700"/>
+            <wp:wrapSquare wrapText="bothSides"/>
+            <wp:docPr id="3" name="Picture 3" descr="../CellABM_student_ver/1mm2-100-200/2d/Initial_Setup.png"/>
+            <wp:cNvGraphicFramePr>
+              <a:graphicFrameLocks xmlns:a="http://schemas.openxmlformats.org/drawingml/2006/main" noChangeAspect="1"/>
+            </wp:cNvGraphicFramePr>
+            <a:graphic xmlns:a="http://schemas.openxmlformats.org/drawingml/2006/main">
+              <a:graphicData uri="http://schemas.openxmlformats.org/drawingml/2006/picture">
+                <pic:pic xmlns:pic="http://schemas.openxmlformats.org/drawingml/2006/picture">
+                  <pic:nvPicPr>
+                    <pic:cNvPr id="0" name="Picture 2" descr="../CellABM_student_ver/1mm2-100-200/2d/Initial_Setup.png"/>
+                    <pic:cNvPicPr>
+                      <a:picLocks noChangeAspect="1" noChangeArrowheads="1"/>
+                    </pic:cNvPicPr>
+                  </pic:nvPicPr>
+                  <pic:blipFill>
+                    <a:blip r:embed="rId11">
+                      <a:extLst>
+                        <a:ext uri="{28A0092B-C50C-407E-A947-70E740481C1C}">
+                          <a14:useLocalDpi xmlns:a14="http://schemas.microsoft.com/office/drawing/2010/main" val="0"/>
+                        </a:ext>
+                      </a:extLst>
+                    </a:blip>
+                    <a:srcRect/>
+                    <a:stretch>
+                      <a:fillRect/>
+                    </a:stretch>
+                  </pic:blipFill>
+                  <pic:spPr bwMode="auto">
+                    <a:xfrm>
+                      <a:off x="0" y="0"/>
+                      <a:ext cx="3524250" cy="2349500"/>
+                    </a:xfrm>
+                    <a:prstGeom prst="rect">
+                      <a:avLst/>
+                    </a:prstGeom>
+                    <a:noFill/>
+                    <a:ln>
+                      <a:noFill/>
+                    </a:ln>
+                  </pic:spPr>
+                </pic:pic>
+              </a:graphicData>
+            </a:graphic>
+            <wp14:sizeRelH relativeFrom="page">
+              <wp14:pctWidth>0</wp14:pctWidth>
+            </wp14:sizeRelH>
+            <wp14:sizeRelV relativeFrom="page">
+              <wp14:pctHeight>0</wp14:pctHeight>
+            </wp14:sizeRelV>
+          </wp:anchor>
+        </w:drawing>
+      </w:r>
+      <w:r>
+        <w:rPr>
+          <w:rFonts w:asciiTheme="minorHAnsi" w:hAnsiTheme="minorHAnsi"/>
+          <w:szCs w:val="22"/>
+        </w:rPr>
+        <w:t>Marzihas code also outputs a 2D and 3D image of environment each iteration, this shows the movement of the cells over time.</w:t>
+      </w:r>
+      <w:r>
+        <w:rPr>
+          <w:rFonts w:asciiTheme="minorHAnsi" w:hAnsiTheme="minorHAnsi"/>
+          <w:noProof/>
+          <w:szCs w:val="22"/>
+        </w:rPr>
+        <w:t xml:space="preserve"> Which will be useful to demonstrate the emergent behaviours of wound healing with age.</w:t>
+      </w:r>
+    </w:p>
+    <w:p>
+      <w:pPr>
+        <w:pStyle w:val="NormalWeb"/>
+        <w:spacing w:before="0" w:beforeAutospacing="0" w:after="0" w:afterAutospacing="0"/>
+        <w:rPr>
+          <w:rFonts w:asciiTheme="minorHAnsi" w:hAnsiTheme="minorHAnsi"/>
+          <w:szCs w:val="22"/>
+        </w:rPr>
+      </w:pPr>
+    </w:p>
+    <w:p>
+      <w:pPr>
+        <w:pStyle w:val="NormalWeb"/>
+        <w:spacing w:before="0" w:beforeAutospacing="0" w:after="0" w:afterAutospacing="0"/>
+        <w:rPr>
+          <w:rFonts w:asciiTheme="minorHAnsi" w:hAnsiTheme="minorHAnsi"/>
+          <w:szCs w:val="22"/>
+        </w:rPr>
+      </w:pPr>
+      <w:r>
+        <w:rPr>
+          <w:rFonts w:asciiTheme="minorHAnsi" w:hAnsiTheme="minorHAnsi"/>
+          <w:szCs w:val="22"/>
+        </w:rPr>
+        <w:t xml:space="preserve">A possible detriment to Marzihas code currently is the computational power required. Running the above simulation on my machine (Mac Book Pro 2.8Ghz i7) </w:t>
+      </w:r>
+      <w:r>
+        <w:rPr>
+          <w:rFonts w:asciiTheme="minorHAnsi" w:hAnsiTheme="minorHAnsi"/>
+          <w:szCs w:val="22"/>
+        </w:rPr>
+        <w:t>took 22 minutes and 44 seconds to compute 50 iterations. Scaling this up to 1mm</w:t>
+      </w:r>
+      <w:r>
+        <w:rPr>
+          <w:rFonts w:asciiTheme="minorHAnsi" w:hAnsiTheme="minorHAnsi"/>
+          <w:szCs w:val="22"/>
+          <w:vertAlign w:val="superscript"/>
+        </w:rPr>
+        <w:t>2</w:t>
+      </w:r>
+      <w:r>
+        <w:rPr>
+          <w:rFonts w:asciiTheme="minorHAnsi" w:hAnsiTheme="minorHAnsi"/>
+          <w:szCs w:val="22"/>
+        </w:rPr>
+        <w:t xml:space="preserve"> would therefore take a significant amount of time longer. This may be a code inefficiency or Marzihas rules being too complex. </w:t>
+      </w:r>
+    </w:p>
+    <w:p>
+      <w:pPr>
+        <w:pStyle w:val="NormalWeb"/>
+        <w:spacing w:before="0" w:beforeAutospacing="0" w:after="0" w:afterAutospacing="0"/>
+        <w:rPr>
+          <w:rFonts w:asciiTheme="minorHAnsi" w:hAnsiTheme="minorHAnsi"/>
+          <w:szCs w:val="22"/>
+        </w:rPr>
+      </w:pPr>
+      <w:r>
+        <w:rPr>
+          <w:rFonts w:asciiTheme="minorHAnsi" w:hAnsiTheme="minorHAnsi"/>
+          <w:szCs w:val="22"/>
+        </w:rPr>
+        <w:t xml:space="preserve">Another downside is that Marzihas code doesn’t implement any cell growth, and each cell is the same </w:t>
+      </w:r>
+      <w:r>
+        <w:rPr>
+          <w:rFonts w:asciiTheme="minorHAnsi" w:hAnsiTheme="minorHAnsi"/>
+          <w:szCs w:val="22"/>
+        </w:rPr>
+        <w:t>radius</w:t>
+      </w:r>
+      <w:r>
+        <w:rPr>
+          <w:rFonts w:asciiTheme="minorHAnsi" w:hAnsiTheme="minorHAnsi"/>
+          <w:szCs w:val="22"/>
+        </w:rPr>
+        <w:t xml:space="preserve"> </w:t>
+      </w:r>
+      <w:r>
+        <w:rPr>
+          <w:rFonts w:asciiTheme="minorHAnsi" w:hAnsiTheme="minorHAnsi"/>
+          <w:szCs w:val="22"/>
+        </w:rPr>
+        <w:t>(1.5</w:t>
+      </w:r>
+      <w:r>
+        <w:rPr>
+          <w:rFonts w:asciiTheme="minorHAnsi" w:hAnsiTheme="minorHAnsi"/>
+          <w:szCs w:val="22"/>
+        </w:rPr>
+        <w:sym w:font="Symbol" w:char="F06D"/>
+      </w:r>
+      <w:r>
+        <w:rPr>
+          <w:rFonts w:asciiTheme="minorHAnsi" w:hAnsiTheme="minorHAnsi"/>
+          <w:szCs w:val="22"/>
+        </w:rPr>
+        <w:t xml:space="preserve">m) </w:t>
+      </w:r>
+      <w:r>
+        <w:rPr>
+          <w:rFonts w:asciiTheme="minorHAnsi" w:hAnsiTheme="minorHAnsi"/>
+          <w:szCs w:val="22"/>
+        </w:rPr>
+        <w:t>as every other cell for the whole simulation. This is a simplification</w:t>
+      </w:r>
+      <w:r>
+        <w:rPr>
+          <w:rFonts w:asciiTheme="minorHAnsi" w:hAnsiTheme="minorHAnsi"/>
+          <w:szCs w:val="22"/>
+        </w:rPr>
+        <w:t>, and it’s been shown senescent cells can grow over 50</w:t>
+      </w:r>
+      <w:r>
+        <w:rPr>
+          <w:rFonts w:asciiTheme="minorHAnsi" w:hAnsiTheme="minorHAnsi"/>
+          <w:szCs w:val="22"/>
+        </w:rPr>
+        <w:sym w:font="Symbol" w:char="F06D"/>
+      </w:r>
+      <w:r>
+        <w:rPr>
+          <w:rFonts w:asciiTheme="minorHAnsi" w:hAnsiTheme="minorHAnsi"/>
+          <w:szCs w:val="22"/>
+        </w:rPr>
+        <w:t xml:space="preserve">m in radius. </w:t>
+      </w:r>
+      <w:proofErr w:type="gramStart"/>
+      <w:r>
+        <w:rPr>
+          <w:rFonts w:asciiTheme="minorHAnsi" w:hAnsiTheme="minorHAnsi"/>
+          <w:szCs w:val="22"/>
+        </w:rPr>
+        <w:t>Therefore</w:t>
+      </w:r>
+      <w:proofErr w:type="gramEnd"/>
+      <w:r>
+        <w:rPr>
+          <w:rFonts w:asciiTheme="minorHAnsi" w:hAnsiTheme="minorHAnsi"/>
+          <w:szCs w:val="22"/>
+        </w:rPr>
+        <w:t xml:space="preserve"> I’ll endeavour to update with my implementation.</w:t>
+      </w:r>
+    </w:p>
+    <w:p>
+      <w:pPr>
+        <w:pStyle w:val="NormalWeb"/>
+        <w:spacing w:before="0" w:beforeAutospacing="0" w:after="0" w:afterAutospacing="0"/>
+        <w:rPr>
           <w:rFonts w:ascii="Calibri" w:hAnsi="Calibri"/>
           <w:sz w:val="22"/>
           <w:szCs w:val="22"/>
@@ -1531,6 +2940,7 @@
           <w:b/>
         </w:rPr>
       </w:pPr>
+      <w:commentRangeStart w:id="7"/>
       <w:r>
         <w:rPr>
           <w:b/>
@@ -1541,19 +2951,357 @@
         <w:rPr>
           <w:b/>
         </w:rPr>
-        <w:t xml:space="preserve"> (Aim: 17</w:t>
+        <w:t xml:space="preserve"> (Aim: </w:t>
       </w:r>
       <w:r>
         <w:rPr>
           <w:b/>
         </w:rPr>
+        <w:t>224</w:t>
+      </w:r>
+      <w:r>
+        <w:rPr>
+          <w:b/>
+        </w:rPr>
         <w:t>/1000)</w:t>
       </w:r>
+      <w:commentRangeEnd w:id="7"/>
+      <w:r>
+        <w:rPr>
+          <w:rStyle w:val="CommentReference"/>
+        </w:rPr>
+        <w:commentReference w:id="7"/>
+      </w:r>
     </w:p>
     <w:p/>
     <w:p>
       <w:pPr>
         <w:rPr>
+          <w:rFonts w:ascii="Calibri" w:hAnsi="Calibri"/>
+          <w:sz w:val="22"/>
+          <w:szCs w:val="22"/>
+        </w:rPr>
+      </w:pPr>
+      <w:r>
+        <w:rPr>
+          <w:rFonts w:ascii="Calibri" w:hAnsi="Calibri"/>
+          <w:sz w:val="22"/>
+          <w:szCs w:val="22"/>
+        </w:rPr>
+        <w:t>Aims and Objectives</w:t>
+      </w:r>
+    </w:p>
+    <w:p>
+      <w:pPr>
+        <w:rPr>
+          <w:rFonts w:ascii="Calibri" w:hAnsi="Calibri"/>
+          <w:sz w:val="22"/>
+          <w:szCs w:val="22"/>
+        </w:rPr>
+      </w:pPr>
+    </w:p>
+    <w:p>
+      <w:pPr>
+        <w:pStyle w:val="ListParagraph"/>
+        <w:numPr>
+          <w:ilvl w:val="0"/>
+          <w:numId w:val="3"/>
+        </w:numPr>
+        <w:rPr>
+          <w:rFonts w:ascii="Calibri" w:hAnsi="Calibri"/>
+          <w:sz w:val="22"/>
+          <w:szCs w:val="22"/>
+        </w:rPr>
+      </w:pPr>
+      <w:r>
+        <w:rPr>
+          <w:rFonts w:ascii="Calibri" w:hAnsi="Calibri"/>
+          <w:sz w:val="22"/>
+          <w:szCs w:val="22"/>
+        </w:rPr>
+        <w:t>Code:</w:t>
+      </w:r>
+    </w:p>
+    <w:p>
+      <w:pPr>
+        <w:pStyle w:val="ListParagraph"/>
+        <w:numPr>
+          <w:ilvl w:val="1"/>
+          <w:numId w:val="3"/>
+        </w:numPr>
+        <w:rPr>
+          <w:rFonts w:ascii="Calibri" w:hAnsi="Calibri"/>
+          <w:sz w:val="22"/>
+          <w:szCs w:val="22"/>
+        </w:rPr>
+      </w:pPr>
+      <w:r>
+        <w:rPr>
+          <w:rFonts w:ascii="Calibri" w:hAnsi="Calibri"/>
+          <w:sz w:val="22"/>
+          <w:szCs w:val="22"/>
+        </w:rPr>
+        <w:t>Implement basic EC class which instantiates each cell with a random size (within a range), a direction and speed</w:t>
+      </w:r>
+    </w:p>
+    <w:p>
+      <w:pPr>
+        <w:pStyle w:val="ListParagraph"/>
+        <w:numPr>
+          <w:ilvl w:val="1"/>
+          <w:numId w:val="3"/>
+        </w:numPr>
+        <w:rPr>
+          <w:rFonts w:ascii="Calibri" w:hAnsi="Calibri"/>
+          <w:sz w:val="22"/>
+          <w:szCs w:val="22"/>
+        </w:rPr>
+      </w:pPr>
+      <w:r>
+        <w:rPr>
+          <w:rFonts w:ascii="Calibri" w:hAnsi="Calibri"/>
+          <w:sz w:val="22"/>
+          <w:szCs w:val="22"/>
+        </w:rPr>
+        <w:t>Implement a Quiescent and Senescent state for the EC class</w:t>
+      </w:r>
+    </w:p>
+    <w:p>
+      <w:pPr>
+        <w:pStyle w:val="ListParagraph"/>
+        <w:numPr>
+          <w:ilvl w:val="2"/>
+          <w:numId w:val="3"/>
+        </w:numPr>
+        <w:rPr>
+          <w:rFonts w:ascii="Calibri" w:hAnsi="Calibri"/>
+          <w:sz w:val="22"/>
+          <w:szCs w:val="22"/>
+        </w:rPr>
+      </w:pPr>
+      <w:r>
+        <w:rPr>
+          <w:rFonts w:ascii="Calibri" w:hAnsi="Calibri"/>
+          <w:sz w:val="22"/>
+          <w:szCs w:val="22"/>
+        </w:rPr>
+        <w:t>Moore neighbourhood for senescent slow down</w:t>
+      </w:r>
+    </w:p>
+    <w:p>
+      <w:pPr>
+        <w:pStyle w:val="ListParagraph"/>
+        <w:numPr>
+          <w:ilvl w:val="1"/>
+          <w:numId w:val="3"/>
+        </w:numPr>
+        <w:rPr>
+          <w:rFonts w:ascii="Calibri" w:hAnsi="Calibri"/>
+          <w:sz w:val="22"/>
+          <w:szCs w:val="22"/>
+        </w:rPr>
+      </w:pPr>
+      <w:r>
+        <w:rPr>
+          <w:rFonts w:ascii="Calibri" w:hAnsi="Calibri"/>
+          <w:sz w:val="22"/>
+          <w:szCs w:val="22"/>
+        </w:rPr>
+        <w:t>Implement mitosis behaviour</w:t>
+      </w:r>
+    </w:p>
+    <w:p>
+      <w:pPr>
+        <w:pStyle w:val="ListParagraph"/>
+        <w:numPr>
+          <w:ilvl w:val="2"/>
+          <w:numId w:val="3"/>
+        </w:numPr>
+        <w:rPr>
+          <w:rFonts w:ascii="Calibri" w:hAnsi="Calibri"/>
+          <w:sz w:val="22"/>
+          <w:szCs w:val="22"/>
+        </w:rPr>
+      </w:pPr>
+      <w:r>
+        <w:rPr>
+          <w:rFonts w:ascii="Calibri" w:hAnsi="Calibri"/>
+          <w:sz w:val="22"/>
+          <w:szCs w:val="22"/>
+        </w:rPr>
+        <w:t>Doubling in size over time then splitting</w:t>
+      </w:r>
+    </w:p>
+    <w:p>
+      <w:pPr>
+        <w:pStyle w:val="ListParagraph"/>
+        <w:numPr>
+          <w:ilvl w:val="1"/>
+          <w:numId w:val="3"/>
+        </w:numPr>
+        <w:rPr>
+          <w:rFonts w:ascii="Calibri" w:hAnsi="Calibri"/>
+          <w:sz w:val="22"/>
+          <w:szCs w:val="22"/>
+        </w:rPr>
+      </w:pPr>
+      <w:r>
+        <w:rPr>
+          <w:rFonts w:ascii="Calibri" w:hAnsi="Calibri"/>
+          <w:sz w:val="20"/>
+          <w:szCs w:val="22"/>
+        </w:rPr>
+        <w:t>Implement apoptosis behaviour</w:t>
+      </w:r>
+    </w:p>
+    <w:p>
+      <w:pPr>
+        <w:pStyle w:val="ListParagraph"/>
+        <w:numPr>
+          <w:ilvl w:val="2"/>
+          <w:numId w:val="3"/>
+        </w:numPr>
+        <w:rPr>
+          <w:rFonts w:ascii="Calibri" w:hAnsi="Calibri"/>
+          <w:sz w:val="22"/>
+          <w:szCs w:val="22"/>
+        </w:rPr>
+      </w:pPr>
+      <w:r>
+        <w:rPr>
+          <w:rFonts w:ascii="Calibri" w:hAnsi="Calibri"/>
+          <w:sz w:val="20"/>
+          <w:szCs w:val="22"/>
+        </w:rPr>
+        <w:t>Cell death caused by telomere shortening, radius being too small</w:t>
+      </w:r>
+      <w:r>
+        <w:rPr>
+          <w:rFonts w:ascii="Calibri" w:hAnsi="Calibri"/>
+          <w:sz w:val="22"/>
+          <w:szCs w:val="22"/>
+        </w:rPr>
+        <w:t xml:space="preserve"> </w:t>
+      </w:r>
+    </w:p>
+    <w:p>
+      <w:pPr>
+        <w:pStyle w:val="ListParagraph"/>
+        <w:numPr>
+          <w:ilvl w:val="1"/>
+          <w:numId w:val="3"/>
+        </w:numPr>
+        <w:rPr>
+          <w:rFonts w:ascii="Calibri" w:hAnsi="Calibri"/>
+          <w:sz w:val="22"/>
+          <w:szCs w:val="22"/>
+        </w:rPr>
+      </w:pPr>
+      <w:r>
+        <w:rPr>
+          <w:rFonts w:ascii="Calibri" w:hAnsi="Calibri"/>
+          <w:sz w:val="22"/>
+          <w:szCs w:val="22"/>
+        </w:rPr>
+        <w:t>Implement logic to stop simulation when confluence has occurred</w:t>
+      </w:r>
+    </w:p>
+    <w:p>
+      <w:pPr>
+        <w:pStyle w:val="ListParagraph"/>
+        <w:numPr>
+          <w:ilvl w:val="2"/>
+          <w:numId w:val="3"/>
+        </w:numPr>
+        <w:rPr>
+          <w:rFonts w:ascii="Calibri" w:hAnsi="Calibri"/>
+          <w:sz w:val="22"/>
+          <w:szCs w:val="22"/>
+        </w:rPr>
+      </w:pPr>
+      <w:r>
+        <w:rPr>
+          <w:rFonts w:ascii="Calibri" w:hAnsi="Calibri"/>
+          <w:sz w:val="22"/>
+          <w:szCs w:val="22"/>
+        </w:rPr>
+        <w:t>Once achieved, logic to strip a set segment of the cells out</w:t>
+      </w:r>
+    </w:p>
+    <w:p>
+      <w:pPr>
+        <w:pStyle w:val="ListParagraph"/>
+        <w:numPr>
+          <w:ilvl w:val="3"/>
+          <w:numId w:val="3"/>
+        </w:numPr>
+        <w:rPr>
+          <w:rFonts w:ascii="Calibri" w:hAnsi="Calibri"/>
+          <w:sz w:val="22"/>
+          <w:szCs w:val="22"/>
+        </w:rPr>
+      </w:pPr>
+      <w:r>
+        <w:rPr>
+          <w:rFonts w:ascii="Calibri" w:hAnsi="Calibri"/>
+          <w:sz w:val="22"/>
+          <w:szCs w:val="22"/>
+        </w:rPr>
+        <w:t>Cell states stored in numpy array, set all to 0?</w:t>
+      </w:r>
+    </w:p>
+    <w:p>
+      <w:pPr>
+        <w:rPr>
+          <w:rFonts w:ascii="Calibri" w:hAnsi="Calibri"/>
+          <w:sz w:val="22"/>
+          <w:szCs w:val="22"/>
+        </w:rPr>
+      </w:pPr>
+    </w:p>
+    <w:p>
+      <w:pPr>
+        <w:rPr>
+          <w:rFonts w:ascii="Calibri" w:hAnsi="Calibri"/>
+          <w:sz w:val="22"/>
+          <w:szCs w:val="22"/>
+        </w:rPr>
+      </w:pPr>
+    </w:p>
+    <w:p>
+      <w:pPr>
+        <w:rPr>
+          <w:rFonts w:ascii="Calibri" w:hAnsi="Calibri"/>
+          <w:sz w:val="22"/>
+          <w:szCs w:val="22"/>
+        </w:rPr>
+      </w:pPr>
+      <w:r>
+        <w:rPr>
+          <w:rFonts w:ascii="Calibri" w:hAnsi="Calibri"/>
+          <w:sz w:val="22"/>
+          <w:szCs w:val="22"/>
+        </w:rPr>
+        <w:t>Areas not Covered</w:t>
+      </w:r>
+    </w:p>
+    <w:p>
+      <w:pPr>
+        <w:rPr>
+          <w:rFonts w:ascii="Calibri" w:hAnsi="Calibri"/>
+          <w:sz w:val="22"/>
+          <w:szCs w:val="22"/>
+        </w:rPr>
+      </w:pPr>
+    </w:p>
+    <w:p>
+      <w:pPr>
+        <w:pStyle w:val="ListParagraph"/>
+        <w:numPr>
+          <w:ilvl w:val="0"/>
+          <w:numId w:val="3"/>
+        </w:numPr>
+        <w:rPr>
           <w:rFonts w:ascii="Calibri" w:hAnsi="Calibri" w:cs="Times New Roman"/>
           <w:sz w:val="22"/>
           <w:szCs w:val="22"/>
@@ -1567,11 +3315,16 @@
           <w:szCs w:val="22"/>
           <w:lang w:eastAsia="en-GB"/>
         </w:rPr>
-        <w:t>Aims and Objectives</w:t>
-      </w:r>
-    </w:p>
-    <w:p>
-      <w:pPr>
+        <w:t>All rules included for becoming senescent. Warboys points out they used immunostaining and gene silencing to show other factors such as hypercholesterolemia</w:t>
+      </w:r>
+    </w:p>
+    <w:p>
+      <w:pPr>
+        <w:pStyle w:val="ListParagraph"/>
+        <w:numPr>
+          <w:ilvl w:val="0"/>
+          <w:numId w:val="3"/>
+        </w:numPr>
         <w:rPr>
           <w:rFonts w:ascii="Calibri" w:hAnsi="Calibri" w:cs="Times New Roman"/>
           <w:sz w:val="22"/>
@@ -1586,62 +3339,296 @@
           <w:szCs w:val="22"/>
           <w:lang w:eastAsia="en-GB"/>
         </w:rPr>
+        <w:t>Multiple ways the endothelial monolayer gap can be filled. We’re only looking at spreading of adjacent endothelial cells.</w:t>
+      </w:r>
+    </w:p>
+    <w:p>
+      <w:pPr>
+        <w:pStyle w:val="ListParagraph"/>
+        <w:numPr>
+          <w:ilvl w:val="1"/>
+          <w:numId w:val="3"/>
+        </w:numPr>
+        <w:rPr>
+          <w:rFonts w:ascii="Calibri" w:hAnsi="Calibri" w:cs="Times New Roman"/>
+          <w:sz w:val="22"/>
+          <w:szCs w:val="22"/>
+          <w:lang w:eastAsia="en-GB"/>
+        </w:rPr>
+      </w:pPr>
+      <w:r>
+        <w:rPr>
+          <w:rFonts w:ascii="Calibri" w:hAnsi="Calibri" w:cs="Times New Roman"/>
+          <w:sz w:val="22"/>
+          <w:szCs w:val="22"/>
+          <w:lang w:eastAsia="en-GB"/>
+        </w:rPr>
+        <w:t>Ignore hyperplasia of existing endothelial cells</w:t>
+      </w:r>
+      <w:r>
+        <w:rPr>
+          <w:rFonts w:ascii="Calibri" w:hAnsi="Calibri" w:cs="Times New Roman"/>
+          <w:sz w:val="22"/>
+          <w:szCs w:val="22"/>
+          <w:lang w:eastAsia="en-GB"/>
+        </w:rPr>
+        <w:t xml:space="preserve"> [</w:t>
+      </w:r>
+      <w:hyperlink r:id="rId12" w:history="1">
+        <w:r>
+          <w:rPr>
+            <w:rStyle w:val="Hyperlink"/>
+            <w:rFonts w:ascii="Calibri" w:hAnsi="Calibri" w:cs="Times New Roman"/>
+            <w:sz w:val="22"/>
+            <w:szCs w:val="22"/>
+            <w:lang w:eastAsia="en-GB"/>
+          </w:rPr>
+          <w:t>paper</w:t>
+        </w:r>
+      </w:hyperlink>
+      <w:r>
+        <w:rPr>
+          <w:rFonts w:ascii="Calibri" w:hAnsi="Calibri" w:cs="Times New Roman"/>
+          <w:sz w:val="22"/>
+          <w:szCs w:val="22"/>
+          <w:lang w:eastAsia="en-GB"/>
+        </w:rPr>
+        <w:t>]</w:t>
+      </w:r>
+    </w:p>
+    <w:p>
+      <w:pPr>
+        <w:pStyle w:val="ListParagraph"/>
+        <w:numPr>
+          <w:ilvl w:val="1"/>
+          <w:numId w:val="3"/>
+        </w:numPr>
+        <w:rPr>
+          <w:rFonts w:ascii="Calibri" w:hAnsi="Calibri" w:cs="Times New Roman"/>
+          <w:sz w:val="22"/>
+          <w:szCs w:val="22"/>
+          <w:lang w:eastAsia="en-GB"/>
+        </w:rPr>
+      </w:pPr>
+      <w:r>
+        <w:rPr>
+          <w:rFonts w:ascii="Calibri" w:hAnsi="Calibri" w:cs="Times New Roman"/>
+          <w:sz w:val="22"/>
+          <w:szCs w:val="22"/>
+          <w:lang w:eastAsia="en-GB"/>
+        </w:rPr>
+        <w:t>Ignore engraftment of circulating endothelial progenitor cells</w:t>
+      </w:r>
+      <w:r>
+        <w:rPr>
+          <w:rFonts w:ascii="Calibri" w:hAnsi="Calibri" w:cs="Times New Roman"/>
+          <w:sz w:val="22"/>
+          <w:szCs w:val="22"/>
+          <w:lang w:eastAsia="en-GB"/>
+        </w:rPr>
+        <w:t xml:space="preserve"> </w:t>
+      </w:r>
+      <w:r>
+        <w:rPr>
+          <w:rFonts w:ascii="Calibri" w:hAnsi="Calibri" w:cs="Times New Roman"/>
+          <w:sz w:val="22"/>
+          <w:szCs w:val="22"/>
+          <w:lang w:eastAsia="en-GB"/>
+        </w:rPr>
+        <w:t>[</w:t>
+      </w:r>
+      <w:hyperlink r:id="rId13" w:history="1">
+        <w:r>
+          <w:rPr>
+            <w:rStyle w:val="Hyperlink"/>
+            <w:rFonts w:ascii="Calibri" w:hAnsi="Calibri" w:cs="Times New Roman"/>
+            <w:sz w:val="22"/>
+            <w:szCs w:val="22"/>
+            <w:lang w:eastAsia="en-GB"/>
+          </w:rPr>
+          <w:t>paper</w:t>
+        </w:r>
+      </w:hyperlink>
+      <w:r>
+        <w:rPr>
+          <w:rFonts w:ascii="Calibri" w:hAnsi="Calibri" w:cs="Times New Roman"/>
+          <w:sz w:val="22"/>
+          <w:szCs w:val="22"/>
+          <w:lang w:eastAsia="en-GB"/>
+        </w:rPr>
+        <w:t>]</w:t>
+      </w:r>
+    </w:p>
+    <w:p>
+      <w:pPr>
+        <w:pStyle w:val="ListParagraph"/>
+        <w:numPr>
+          <w:ilvl w:val="0"/>
+          <w:numId w:val="3"/>
+        </w:numPr>
+        <w:rPr>
+          <w:rFonts w:ascii="Calibri" w:hAnsi="Calibri" w:cs="Times New Roman"/>
+          <w:sz w:val="22"/>
+          <w:szCs w:val="22"/>
+          <w:lang w:eastAsia="en-GB"/>
+        </w:rPr>
+      </w:pPr>
+      <w:r>
+        <w:rPr>
+          <w:rFonts w:ascii="Calibri" w:hAnsi="Calibri" w:cs="Times New Roman"/>
+          <w:sz w:val="22"/>
+          <w:szCs w:val="22"/>
+          <w:lang w:eastAsia="en-GB"/>
+        </w:rPr>
+        <w:t xml:space="preserve">Assuming a normal human with </w:t>
+      </w:r>
+      <w:r>
+        <w:rPr>
+          <w:rFonts w:ascii="Calibri" w:hAnsi="Calibri" w:cs="Times New Roman"/>
+          <w:sz w:val="22"/>
+          <w:szCs w:val="22"/>
+          <w:lang w:eastAsia="en-GB"/>
+        </w:rPr>
+        <w:t>Hayflick limit of 50</w:t>
+      </w:r>
+      <w:r>
+        <w:rPr>
+          <w:rFonts w:ascii="Calibri" w:hAnsi="Calibri" w:cs="Times New Roman"/>
+          <w:sz w:val="22"/>
+          <w:szCs w:val="22"/>
+          <w:lang w:eastAsia="en-GB"/>
+        </w:rPr>
+        <w:t xml:space="preserve"> [</w:t>
+      </w:r>
+      <w:hyperlink r:id="rId14" w:history="1">
+        <w:r>
+          <w:rPr>
+            <w:rStyle w:val="Hyperlink"/>
+            <w:rFonts w:ascii="Calibri" w:hAnsi="Calibri" w:cs="Times New Roman"/>
+            <w:sz w:val="22"/>
+            <w:szCs w:val="22"/>
+            <w:lang w:eastAsia="en-GB"/>
+          </w:rPr>
+          <w:t>website</w:t>
+        </w:r>
+      </w:hyperlink>
+      <w:r>
+        <w:rPr>
+          <w:rFonts w:ascii="Calibri" w:hAnsi="Calibri" w:cs="Times New Roman"/>
+          <w:sz w:val="22"/>
+          <w:szCs w:val="22"/>
+          <w:lang w:eastAsia="en-GB"/>
+        </w:rPr>
+        <w:t>]</w:t>
+      </w:r>
+      <w:r>
+        <w:rPr>
+          <w:rFonts w:ascii="Calibri" w:hAnsi="Calibri" w:cs="Times New Roman"/>
+          <w:sz w:val="22"/>
+          <w:szCs w:val="22"/>
+          <w:lang w:eastAsia="en-GB"/>
+        </w:rPr>
+        <w:t>, ignoring deficiencies such as Werner syndrome</w:t>
+      </w:r>
+      <w:r>
+        <w:rPr>
+          <w:rFonts w:ascii="Calibri" w:hAnsi="Calibri" w:cs="Times New Roman"/>
+          <w:sz w:val="22"/>
+          <w:szCs w:val="22"/>
+          <w:lang w:eastAsia="en-GB"/>
+        </w:rPr>
+        <w:t xml:space="preserve"> which causes individuals to have a population growth of 53% and total replicative life span of 27% compared to normal cells</w:t>
+      </w:r>
+      <w:r>
+        <w:rPr>
+          <w:rFonts w:ascii="Calibri" w:hAnsi="Calibri" w:cs="Times New Roman"/>
+          <w:sz w:val="22"/>
+          <w:szCs w:val="22"/>
+          <w:lang w:eastAsia="en-GB"/>
+        </w:rPr>
+        <w:t xml:space="preserve"> [</w:t>
+      </w:r>
+      <w:hyperlink r:id="rId15" w:history="1">
+        <w:r>
+          <w:rPr>
+            <w:rStyle w:val="Hyperlink"/>
+            <w:rFonts w:ascii="Calibri" w:hAnsi="Calibri" w:cs="Times New Roman"/>
+            <w:sz w:val="22"/>
+            <w:szCs w:val="22"/>
+            <w:lang w:eastAsia="en-GB"/>
+          </w:rPr>
+          <w:t>pap</w:t>
+        </w:r>
+        <w:r>
+          <w:rPr>
+            <w:rStyle w:val="Hyperlink"/>
+            <w:rFonts w:ascii="Calibri" w:hAnsi="Calibri" w:cs="Times New Roman"/>
+            <w:sz w:val="22"/>
+            <w:szCs w:val="22"/>
+            <w:lang w:eastAsia="en-GB"/>
+          </w:rPr>
+          <w:t>e</w:t>
+        </w:r>
+        <w:r>
+          <w:rPr>
+            <w:rStyle w:val="Hyperlink"/>
+            <w:rFonts w:ascii="Calibri" w:hAnsi="Calibri" w:cs="Times New Roman"/>
+            <w:sz w:val="22"/>
+            <w:szCs w:val="22"/>
+            <w:lang w:eastAsia="en-GB"/>
+          </w:rPr>
+          <w:t>r</w:t>
+        </w:r>
+      </w:hyperlink>
+      <w:r>
+        <w:rPr>
+          <w:rFonts w:ascii="Calibri" w:hAnsi="Calibri" w:cs="Times New Roman"/>
+          <w:sz w:val="22"/>
+          <w:szCs w:val="22"/>
+          <w:lang w:eastAsia="en-GB"/>
+        </w:rPr>
+        <w:t>]</w:t>
+      </w:r>
+      <w:r>
+        <w:rPr>
+          <w:rFonts w:ascii="Calibri" w:hAnsi="Calibri" w:cs="Times New Roman"/>
+          <w:sz w:val="22"/>
+          <w:szCs w:val="22"/>
+          <w:lang w:eastAsia="en-GB"/>
+        </w:rPr>
+        <w:t>.</w:t>
+      </w:r>
+    </w:p>
+    <w:p>
+      <w:pPr>
+        <w:rPr>
+          <w:rFonts w:ascii="Calibri" w:hAnsi="Calibri"/>
+          <w:sz w:val="22"/>
+          <w:szCs w:val="22"/>
+        </w:rPr>
+      </w:pPr>
+      <w:r>
+        <w:rPr>
+          <w:rFonts w:ascii="Calibri" w:hAnsi="Calibri"/>
+          <w:sz w:val="22"/>
+          <w:szCs w:val="22"/>
+        </w:rPr>
         <w:t> </w:t>
       </w:r>
     </w:p>
     <w:p>
       <w:pPr>
         <w:rPr>
-          <w:rFonts w:ascii="Calibri" w:hAnsi="Calibri" w:cs="Times New Roman"/>
-          <w:sz w:val="22"/>
-          <w:szCs w:val="22"/>
-          <w:lang w:eastAsia="en-GB"/>
-        </w:rPr>
-      </w:pPr>
-      <w:r>
-        <w:rPr>
-          <w:rFonts w:ascii="Calibri" w:hAnsi="Calibri" w:cs="Times New Roman"/>
-          <w:sz w:val="22"/>
-          <w:szCs w:val="22"/>
-          <w:lang w:eastAsia="en-GB"/>
-        </w:rPr>
-        <w:t>Areas not Covered</w:t>
-      </w:r>
-    </w:p>
-    <w:p>
-      <w:pPr>
-        <w:rPr>
-          <w:rFonts w:ascii="Calibri" w:hAnsi="Calibri" w:cs="Times New Roman"/>
-          <w:sz w:val="22"/>
-          <w:szCs w:val="22"/>
-          <w:lang w:eastAsia="en-GB"/>
-        </w:rPr>
-      </w:pPr>
-      <w:r>
-        <w:rPr>
-          <w:rFonts w:ascii="Calibri" w:hAnsi="Calibri" w:cs="Times New Roman"/>
-          <w:sz w:val="22"/>
-          <w:szCs w:val="22"/>
-          <w:lang w:eastAsia="en-GB"/>
-        </w:rPr>
-        <w:t> </w:t>
-      </w:r>
-    </w:p>
-    <w:p>
-      <w:pPr>
-        <w:rPr>
-          <w:rFonts w:ascii="Calibri" w:hAnsi="Calibri" w:cs="Times New Roman"/>
-          <w:sz w:val="22"/>
-          <w:szCs w:val="22"/>
-          <w:lang w:eastAsia="en-GB"/>
-        </w:rPr>
-      </w:pPr>
-      <w:r>
-        <w:rPr>
-          <w:rFonts w:ascii="Calibri" w:hAnsi="Calibri" w:cs="Times New Roman"/>
-          <w:sz w:val="22"/>
-          <w:szCs w:val="22"/>
-          <w:lang w:eastAsia="en-GB"/>
+          <w:rFonts w:ascii="Calibri" w:hAnsi="Calibri"/>
+          <w:sz w:val="22"/>
+          <w:szCs w:val="22"/>
+        </w:rPr>
+      </w:pPr>
+      <w:r>
+        <w:rPr>
+          <w:rFonts w:ascii="Calibri" w:hAnsi="Calibri"/>
+          <w:sz w:val="22"/>
+          <w:szCs w:val="22"/>
         </w:rPr>
         <w:t>Evaluation of Current Work</w:t>
       </w:r>
@@ -1655,21 +3642,93 @@
         <w:ind w:left="540"/>
         <w:textAlignment w:val="center"/>
         <w:rPr>
-          <w:rFonts w:ascii="Calibri" w:eastAsia="Times New Roman" w:hAnsi="Calibri" w:cs="Times New Roman"/>
-          <w:sz w:val="22"/>
-          <w:szCs w:val="22"/>
-          <w:lang w:eastAsia="en-GB"/>
-        </w:rPr>
-      </w:pPr>
-      <w:r>
-        <w:rPr>
-          <w:rFonts w:ascii="Calibri" w:eastAsia="Times New Roman" w:hAnsi="Calibri" w:cs="Times New Roman"/>
-          <w:sz w:val="22"/>
-          <w:szCs w:val="22"/>
-          <w:lang w:eastAsia="en-GB"/>
+          <w:rFonts w:ascii="Calibri" w:eastAsia="Times New Roman" w:hAnsi="Calibri"/>
+          <w:sz w:val="22"/>
+          <w:szCs w:val="22"/>
+        </w:rPr>
+      </w:pPr>
+      <w:r>
+        <w:rPr>
+          <w:rFonts w:ascii="Calibri" w:eastAsia="Times New Roman" w:hAnsi="Calibri"/>
+          <w:sz w:val="22"/>
+          <w:szCs w:val="22"/>
         </w:rPr>
         <w:t>Test1 - vary age</w:t>
       </w:r>
+      <w:r>
+        <w:rPr>
+          <w:rFonts w:ascii="Calibri" w:eastAsia="Times New Roman" w:hAnsi="Calibri"/>
+          <w:sz w:val="22"/>
+          <w:szCs w:val="22"/>
+        </w:rPr>
+        <w:t>:</w:t>
+      </w:r>
+    </w:p>
+    <w:p>
+      <w:pPr>
+        <w:numPr>
+          <w:ilvl w:val="1"/>
+          <w:numId w:val="1"/>
+        </w:numPr>
+        <w:textAlignment w:val="center"/>
+        <w:rPr>
+          <w:rFonts w:ascii="Calibri" w:eastAsia="Times New Roman" w:hAnsi="Calibri"/>
+          <w:sz w:val="22"/>
+          <w:szCs w:val="22"/>
+        </w:rPr>
+      </w:pPr>
+      <w:r>
+        <w:rPr>
+          <w:rFonts w:ascii="Calibri" w:eastAsia="Times New Roman" w:hAnsi="Calibri"/>
+          <w:sz w:val="22"/>
+          <w:szCs w:val="22"/>
+        </w:rPr>
+        <w:t>Increase the number of starting senescent cells and observe behaviour</w:t>
+      </w:r>
+    </w:p>
+    <w:p>
+      <w:pPr>
+        <w:numPr>
+          <w:ilvl w:val="0"/>
+          <w:numId w:val="1"/>
+        </w:numPr>
+        <w:textAlignment w:val="center"/>
+        <w:rPr>
+          <w:rFonts w:ascii="Calibri" w:eastAsia="Times New Roman" w:hAnsi="Calibri"/>
+          <w:sz w:val="22"/>
+          <w:szCs w:val="22"/>
+        </w:rPr>
+      </w:pPr>
+      <w:r>
+        <w:rPr>
+          <w:rFonts w:ascii="Calibri" w:eastAsia="Times New Roman" w:hAnsi="Calibri"/>
+          <w:sz w:val="22"/>
+          <w:szCs w:val="22"/>
+        </w:rPr>
+        <w:t>Test2 – vary wound size:</w:t>
+      </w:r>
+      <w:r>
+        <w:rPr>
+          <w:rFonts w:ascii="Calibri" w:eastAsia="Times New Roman" w:hAnsi="Calibri"/>
+          <w:sz w:val="22"/>
+          <w:szCs w:val="22"/>
+        </w:rPr>
+        <w:tab/>
+      </w:r>
+    </w:p>
+    <w:p>
+      <w:pPr>
+        <w:numPr>
+          <w:ilvl w:val="1"/>
+          <w:numId w:val="1"/>
+        </w:numPr>
+        <w:textAlignment w:val="center"/>
+        <w:rPr>
+          <w:rFonts w:ascii="Calibri" w:eastAsia="Times New Roman" w:hAnsi="Calibri"/>
+          <w:sz w:val="22"/>
+          <w:szCs w:val="22"/>
+        </w:rPr>
+      </w:pPr>
     </w:p>
     <w:p/>
     <w:p/>
@@ -1679,6 +3738,7 @@
           <w:b/>
         </w:rPr>
       </w:pPr>
+      <w:commentRangeStart w:id="8"/>
       <w:r>
         <w:rPr>
           <w:b/>
@@ -1689,7 +3749,7 @@
         <w:rPr>
           <w:b/>
         </w:rPr>
-        <w:t xml:space="preserve"> (Aim: 42</w:t>
+        <w:t xml:space="preserve"> (Aim: 136</w:t>
       </w:r>
       <w:r>
         <w:rPr>
@@ -1703,41 +3763,58 @@
         </w:rPr>
         <w:t>)</w:t>
       </w:r>
-      <w:bookmarkStart w:id="0" w:name="_GoBack"/>
-      <w:bookmarkEnd w:id="0"/>
+      <w:commentRangeEnd w:id="8"/>
+      <w:r>
+        <w:rPr>
+          <w:rStyle w:val="CommentReference"/>
+        </w:rPr>
+        <w:commentReference w:id="8"/>
+      </w:r>
     </w:p>
     <w:p/>
     <w:p>
-      <w:pPr>
-        <w:rPr>
-          <w:sz w:val="22"/>
-        </w:rPr>
-      </w:pPr>
-      <w:r>
-        <w:rPr>
-          <w:sz w:val="22"/>
-        </w:rPr>
+      <w:r>
         <w:t>Conclusion</w:t>
       </w:r>
     </w:p>
-    <w:p>
-      <w:pPr>
-        <w:rPr>
-          <w:sz w:val="22"/>
-        </w:rPr>
-      </w:pPr>
-    </w:p>
-    <w:p>
-      <w:pPr>
-        <w:rPr>
-          <w:sz w:val="22"/>
-        </w:rPr>
-      </w:pPr>
-      <w:r>
-        <w:rPr>
-          <w:sz w:val="22"/>
-        </w:rPr>
+    <w:p/>
+    <w:p>
+      <w:pPr>
+        <w:pStyle w:val="NormalWeb"/>
+        <w:spacing w:before="0" w:beforeAutospacing="0" w:after="0" w:afterAutospacing="0"/>
+        <w:ind w:left="720"/>
+        <w:rPr>
+          <w:rFonts w:asciiTheme="minorHAnsi" w:hAnsiTheme="minorHAnsi"/>
+        </w:rPr>
+      </w:pPr>
+      <w:r>
+        <w:rPr>
+          <w:rFonts w:asciiTheme="minorHAnsi" w:hAnsiTheme="minorHAnsi"/>
+        </w:rPr>
+        <w:t>Overall, I’ve decided to use Marzihas programme as it already has solved the mathematics behind the complex and possible recursive overlapping interactions between cells once they divide by mitosis or move around.</w:t>
+      </w:r>
+    </w:p>
+    <w:p>
+      <w:pPr>
+        <w:pStyle w:val="NormalWeb"/>
+        <w:spacing w:before="0" w:beforeAutospacing="0" w:after="0" w:afterAutospacing="0"/>
+        <w:ind w:left="720"/>
+        <w:rPr>
+          <w:rFonts w:asciiTheme="minorHAnsi" w:hAnsiTheme="minorHAnsi"/>
+        </w:rPr>
+      </w:pPr>
+    </w:p>
+    <w:p>
+      <w:commentRangeStart w:id="9"/>
+      <w:r>
         <w:t>Progress</w:t>
+      </w:r>
+      <w:commentRangeEnd w:id="9"/>
+      <w:r>
+        <w:rPr>
+          <w:rStyle w:val="CommentReference"/>
+        </w:rPr>
+        <w:commentReference w:id="9"/>
       </w:r>
     </w:p>
     <w:p>
@@ -1747,46 +3824,74 @@
           <w:ilvl w:val="0"/>
           <w:numId w:val="2"/>
         </w:numPr>
-        <w:rPr>
-          <w:sz w:val="22"/>
-        </w:rPr>
-      </w:pPr>
-      <w:r>
-        <w:rPr>
-          <w:sz w:val="22"/>
-        </w:rPr>
+      </w:pPr>
+      <w:r>
         <w:t>Achieved to date</w:t>
       </w:r>
     </w:p>
     <w:p>
       <w:pPr>
         <w:ind w:left="360"/>
-        <w:rPr>
-          <w:sz w:val="22"/>
-        </w:rPr>
-      </w:pPr>
-      <w:r>
-        <w:rPr>
-          <w:sz w:val="22"/>
-        </w:rPr>
-        <w:t>So far to date, I’ve managed to translate Marzieh’s code from python 2 in to python 3, refactored to PEP8 and run a few test simulations with nothing changed.</w:t>
-      </w:r>
-    </w:p>
-    <w:p>
-      <w:pPr>
-        <w:pStyle w:val="ListParagraph"/>
-        <w:numPr>
-          <w:ilvl w:val="0"/>
-          <w:numId w:val="2"/>
-        </w:numPr>
-        <w:rPr>
-          <w:sz w:val="22"/>
-        </w:rPr>
-      </w:pPr>
-      <w:r>
-        <w:rPr>
-          <w:sz w:val="22"/>
-        </w:rPr>
+      </w:pPr>
+      <w:r>
+        <w:t xml:space="preserve">So far to date, I’ve managed to </w:t>
+      </w:r>
+      <w:r>
+        <w:t>convert</w:t>
+      </w:r>
+      <w:r>
+        <w:t xml:space="preserve"> Marzieh’s co</w:t>
+      </w:r>
+      <w:r>
+        <w:t>de from python 2 in to python 3. I’ve also refactored it</w:t>
+      </w:r>
+      <w:r>
+        <w:t xml:space="preserve"> to </w:t>
+      </w:r>
+      <w:r>
+        <w:t>the industry standard of PEP</w:t>
+      </w:r>
+      <w:r>
+        <w:t>8</w:t>
+      </w:r>
+      <w:r>
+        <w:t xml:space="preserve"> and added basic comments to functions with the expectation of full documentation once I’ve implemented all parts. </w:t>
+      </w:r>
+      <w:proofErr w:type="spellStart"/>
+      <w:r>
+        <w:t>I’ver</w:t>
+      </w:r>
+      <w:proofErr w:type="spellEnd"/>
+      <w:r>
+        <w:t xml:space="preserve"> run several simulations of </w:t>
+      </w:r>
+      <w:r>
+        <w:t>Marzihas</w:t>
+      </w:r>
+      <w:r>
+        <w:t>’</w:t>
+      </w:r>
+      <w:r>
+        <w:t xml:space="preserve"> code as shown below. For the sake of time, I’ve limited it to 0.1mm</w:t>
+      </w:r>
+      <w:r>
+        <w:rPr>
+          <w:vertAlign w:val="superscript"/>
+        </w:rPr>
+        <w:t xml:space="preserve">2 </w:t>
+      </w:r>
+      <w:r>
+        <w:t xml:space="preserve">with </w:t>
+      </w:r>
+    </w:p>
+    <w:p>
+      <w:pPr>
+        <w:ind w:left="360"/>
+      </w:pPr>
+      <w:r>
+        <w:t xml:space="preserve"> </w:t>
+      </w:r>
+      <w:r>
         <w:t>Anticipate changes to the code.</w:t>
       </w:r>
     </w:p>
@@ -1797,14 +3902,8 @@
           <w:ilvl w:val="1"/>
           <w:numId w:val="2"/>
         </w:numPr>
-        <w:rPr>
-          <w:sz w:val="22"/>
-        </w:rPr>
-      </w:pPr>
-      <w:r>
-        <w:rPr>
-          <w:sz w:val="22"/>
-        </w:rPr>
+      </w:pPr>
+      <w:r>
         <w:t>Random number of proliferating cells</w:t>
       </w:r>
     </w:p>
@@ -1815,14 +3914,8 @@
           <w:ilvl w:val="1"/>
           <w:numId w:val="2"/>
         </w:numPr>
-        <w:rPr>
-          <w:sz w:val="22"/>
-        </w:rPr>
-      </w:pPr>
-      <w:r>
-        <w:rPr>
-          <w:sz w:val="22"/>
-        </w:rPr>
+      </w:pPr>
+      <w:r>
         <w:t>In confluence</w:t>
       </w:r>
     </w:p>
@@ -1833,14 +3926,8 @@
           <w:ilvl w:val="1"/>
           <w:numId w:val="2"/>
         </w:numPr>
-        <w:rPr>
-          <w:sz w:val="22"/>
-        </w:rPr>
-      </w:pPr>
-      <w:r>
-        <w:rPr>
-          <w:sz w:val="22"/>
-        </w:rPr>
+      </w:pPr>
+      <w:r>
         <w:t>Then remove a strip</w:t>
       </w:r>
     </w:p>
@@ -1851,36 +3938,45 @@
           <w:ilvl w:val="1"/>
           <w:numId w:val="2"/>
         </w:numPr>
-        <w:rPr>
-          <w:sz w:val="22"/>
-        </w:rPr>
-      </w:pPr>
-      <w:r>
-        <w:rPr>
-          <w:sz w:val="22"/>
-        </w:rPr>
+      </w:pPr>
+      <w:r>
         <w:t>Plot number of cells / time?</w:t>
       </w:r>
     </w:p>
-    <w:p>
-      <w:pPr>
-        <w:rPr>
-          <w:sz w:val="22"/>
-        </w:rPr>
-      </w:pPr>
-    </w:p>
-    <w:p>
-      <w:pPr>
-        <w:rPr>
-          <w:sz w:val="22"/>
-        </w:rPr>
-      </w:pPr>
-      <w:r>
-        <w:rPr>
-          <w:sz w:val="22"/>
-        </w:rPr>
+    <w:p/>
+    <w:p>
+      <w:commentRangeStart w:id="10"/>
+      <w:r>
         <w:t>Project Plan</w:t>
       </w:r>
+      <w:commentRangeEnd w:id="10"/>
+      <w:r>
+        <w:rPr>
+          <w:rStyle w:val="CommentReference"/>
+        </w:rPr>
+        <w:commentReference w:id="10"/>
+      </w:r>
+    </w:p>
+    <w:p>
+      <w:pPr>
+        <w:rPr>
+          <w:sz w:val="22"/>
+        </w:rPr>
+      </w:pPr>
+    </w:p>
+    <w:p>
+      <w:pPr>
+        <w:rPr>
+          <w:sz w:val="22"/>
+        </w:rPr>
+      </w:pPr>
+    </w:p>
+    <w:p>
+      <w:pPr>
+        <w:rPr>
+          <w:sz w:val="22"/>
+        </w:rPr>
+      </w:pPr>
     </w:p>
     <w:sectPr>
       <w:pgSz w:w="11900" w:h="16840"/>
@@ -1892,12 +3988,197 @@
 </w:document>
 </file>
 
+<file path=word/comments.xml><?xml version="1.0" encoding="utf-8"?>
+<w:comments xmlns:wpc="http://schemas.microsoft.com/office/word/2010/wordprocessingCanvas" xmlns:mo="http://schemas.microsoft.com/office/mac/office/2008/main" xmlns:mc="http://schemas.openxmlformats.org/markup-compatibility/2006" xmlns:mv="urn:schemas-microsoft-com:mac:vml" xmlns:o="urn:schemas-microsoft-com:office:office" xmlns:r="http://schemas.openxmlformats.org/officeDocument/2006/relationships" xmlns:m="http://schemas.openxmlformats.org/officeDocument/2006/math" xmlns:v="urn:schemas-microsoft-com:vml" xmlns:wp14="http://schemas.microsoft.com/office/word/2010/wordprocessingDrawing" xmlns:wp="http://schemas.openxmlformats.org/drawingml/2006/wordprocessingDrawing" xmlns:w10="urn:schemas-microsoft-com:office:word" xmlns:w="http://schemas.openxmlformats.org/wordprocessingml/2006/main" xmlns:w14="http://schemas.microsoft.com/office/word/2010/wordml" xmlns:w15="http://schemas.microsoft.com/office/word/2012/wordml" xmlns:wpg="http://schemas.microsoft.com/office/word/2010/wordprocessingGroup" xmlns:wpi="http://schemas.microsoft.com/office/word/2010/wordprocessingInk" xmlns:wne="http://schemas.microsoft.com/office/word/2006/wordml" xmlns:wps="http://schemas.microsoft.com/office/word/2010/wordprocessingShape" mc:Ignorable="w14 w15 wp14">
+  <w:comment w:id="0" w:author="Harry Cooper" w:date="2017-11-27T16:15:00Z" w:initials="HC">
+    <w:p>
+      <w:pPr>
+        <w:pStyle w:val="CommentText"/>
+      </w:pPr>
+      <w:r>
+        <w:rPr>
+          <w:rStyle w:val="CommentReference"/>
+        </w:rPr>
+        <w:annotationRef/>
+      </w:r>
+      <w:r>
+        <w:t>Remember this from meeting with Dawn.</w:t>
+      </w:r>
+    </w:p>
+  </w:comment>
+  <w:comment w:id="1" w:author="Harry Cooper" w:date="2017-11-27T16:14:00Z" w:initials="HC">
+    <w:p>
+      <w:pPr>
+        <w:pStyle w:val="CommentText"/>
+      </w:pPr>
+      <w:r>
+        <w:rPr>
+          <w:rStyle w:val="CommentReference"/>
+        </w:rPr>
+        <w:annotationRef/>
+      </w:r>
+      <w:r>
+        <w:t>These bullet points are what’s left to cover in this section</w:t>
+      </w:r>
+    </w:p>
+  </w:comment>
+  <w:comment w:id="2" w:author="Harry Cooper" w:date="2017-11-27T16:13:00Z" w:initials="HC">
+    <w:p>
+      <w:pPr>
+        <w:pStyle w:val="CommentText"/>
+      </w:pPr>
+      <w:r>
+        <w:rPr>
+          <w:rStyle w:val="CommentReference"/>
+        </w:rPr>
+        <w:annotationRef/>
+      </w:r>
+      <w:r>
+        <w:t>Need to Cover as quite an important point</w:t>
+      </w:r>
+    </w:p>
+  </w:comment>
+  <w:comment w:id="3" w:author="Harry Cooper" w:date="2017-11-27T16:14:00Z" w:initials="HC">
+    <w:p>
+      <w:pPr>
+        <w:pStyle w:val="CommentText"/>
+      </w:pPr>
+      <w:r>
+        <w:rPr>
+          <w:rStyle w:val="CommentReference"/>
+        </w:rPr>
+        <w:annotationRef/>
+      </w:r>
+      <w:r>
+        <w:t>Not started, however I feel I can implicitly cover all the rules of the environment within other sub-chapters, such as the EC sub-chapter above.</w:t>
+      </w:r>
+    </w:p>
+  </w:comment>
+  <w:comment w:id="4" w:author="Harry Cooper" w:date="2017-11-27T16:13:00Z" w:initials="HC">
+    <w:p>
+      <w:pPr>
+        <w:pStyle w:val="CommentText"/>
+      </w:pPr>
+      <w:r>
+        <w:rPr>
+          <w:rStyle w:val="CommentReference"/>
+        </w:rPr>
+        <w:annotationRef/>
+      </w:r>
+      <w:r>
+        <w:t>Need to more fully explore the program</w:t>
+      </w:r>
+    </w:p>
+  </w:comment>
+  <w:comment w:id="6" w:author="Harry Cooper" w:date="2017-11-27T16:15:00Z" w:initials="HC">
+    <w:p>
+      <w:pPr>
+        <w:pStyle w:val="CommentText"/>
+      </w:pPr>
+      <w:r>
+        <w:rPr>
+          <w:rStyle w:val="CommentReference"/>
+        </w:rPr>
+        <w:annotationRef/>
+      </w:r>
+      <w:r>
+        <w:t>Do I just have an Appendices at the back with each image and description, rather than in line with the text?</w:t>
+      </w:r>
+    </w:p>
+  </w:comment>
+  <w:comment w:id="7" w:author="Harry Cooper" w:date="2017-11-27T16:16:00Z" w:initials="HC">
+    <w:p>
+      <w:pPr>
+        <w:pStyle w:val="CommentText"/>
+      </w:pPr>
+      <w:r>
+        <w:rPr>
+          <w:rStyle w:val="CommentReference"/>
+        </w:rPr>
+        <w:annotationRef/>
+      </w:r>
+      <w:r>
+        <w:t>Not yet started</w:t>
+      </w:r>
+    </w:p>
+  </w:comment>
+  <w:comment w:id="8" w:author="Harry Cooper" w:date="2017-11-27T16:16:00Z" w:initials="HC">
+    <w:p>
+      <w:pPr>
+        <w:pStyle w:val="CommentText"/>
+      </w:pPr>
+      <w:r>
+        <w:rPr>
+          <w:rStyle w:val="CommentReference"/>
+        </w:rPr>
+        <w:annotationRef/>
+      </w:r>
+      <w:r>
+        <w:t>Not yet finished</w:t>
+      </w:r>
+    </w:p>
+  </w:comment>
+  <w:comment w:id="9" w:author="Harry Cooper" w:date="2017-11-27T16:17:00Z" w:initials="HC">
+    <w:p>
+      <w:pPr>
+        <w:pStyle w:val="CommentText"/>
+      </w:pPr>
+      <w:r>
+        <w:rPr>
+          <w:rStyle w:val="CommentReference"/>
+        </w:rPr>
+        <w:annotationRef/>
+      </w:r>
+      <w:r>
+        <w:t>Feel like I’ve covered this whilst talking about Marzihas code?</w:t>
+      </w:r>
+    </w:p>
+  </w:comment>
+  <w:comment w:id="10" w:author="Harry Cooper" w:date="2017-11-27T16:16:00Z" w:initials="HC">
+    <w:p>
+      <w:pPr>
+        <w:pStyle w:val="CommentText"/>
+      </w:pPr>
+      <w:r>
+        <w:rPr>
+          <w:rStyle w:val="CommentReference"/>
+        </w:rPr>
+        <w:annotationRef/>
+      </w:r>
+      <w:r>
+        <w:t xml:space="preserve">Will use Gantt Chart like last </w:t>
+      </w:r>
+      <w:proofErr w:type="gramStart"/>
+      <w:r>
+        <w:t>time</w:t>
+      </w:r>
+      <w:proofErr w:type="gramEnd"/>
+    </w:p>
+  </w:comment>
+</w:comments>
+</file>
+
+<file path=word/commentsExtended.xml><?xml version="1.0" encoding="utf-8"?>
+<w15:commentsEx xmlns:wpc="http://schemas.microsoft.com/office/word/2010/wordprocessingCanvas" xmlns:mo="http://schemas.microsoft.com/office/mac/office/2008/main" xmlns:mc="http://schemas.openxmlformats.org/markup-compatibility/2006" xmlns:mv="urn:schemas-microsoft-com:mac:vml" xmlns:o="urn:schemas-microsoft-com:office:office" xmlns:r="http://schemas.openxmlformats.org/officeDocument/2006/relationships" xmlns:m="http://schemas.openxmlformats.org/officeDocument/2006/math" xmlns:v="urn:schemas-microsoft-com:vml" xmlns:wp14="http://schemas.microsoft.com/office/word/2010/wordprocessingDrawing" xmlns:wp="http://schemas.openxmlformats.org/drawingml/2006/wordprocessingDrawing" xmlns:w10="urn:schemas-microsoft-com:office:word" xmlns:w="http://schemas.openxmlformats.org/wordprocessingml/2006/main" xmlns:w14="http://schemas.microsoft.com/office/word/2010/wordml" xmlns:w15="http://schemas.microsoft.com/office/word/2012/wordml" xmlns:wpg="http://schemas.microsoft.com/office/word/2010/wordprocessingGroup" xmlns:wpi="http://schemas.microsoft.com/office/word/2010/wordprocessingInk" xmlns:wne="http://schemas.microsoft.com/office/word/2006/wordml" xmlns:wps="http://schemas.microsoft.com/office/word/2010/wordprocessingShape" mc:Ignorable="w14 w15 wp14">
+  <w15:commentEx w15:paraId="795E9A25" w15:done="0"/>
+  <w15:commentEx w15:paraId="31E30B16" w15:done="0"/>
+  <w15:commentEx w15:paraId="1812C879" w15:done="0"/>
+  <w15:commentEx w15:paraId="1A57B82B" w15:done="0"/>
+  <w15:commentEx w15:paraId="77B9982A" w15:done="0"/>
+  <w15:commentEx w15:paraId="6CF504E9" w15:done="0"/>
+  <w15:commentEx w15:paraId="678AE6A3" w15:done="0"/>
+  <w15:commentEx w15:paraId="08300914" w15:done="0"/>
+  <w15:commentEx w15:paraId="0E2B9174" w15:done="0"/>
+  <w15:commentEx w15:paraId="3ADB9CD0" w15:done="0"/>
+</w15:commentsEx>
+</file>
+
 <file path=word/numbering.xml><?xml version="1.0" encoding="utf-8"?>
 <w:numbering xmlns:wpc="http://schemas.microsoft.com/office/word/2010/wordprocessingCanvas" xmlns:mo="http://schemas.microsoft.com/office/mac/office/2008/main" xmlns:mc="http://schemas.openxmlformats.org/markup-compatibility/2006" xmlns:mv="urn:schemas-microsoft-com:mac:vml" xmlns:o="urn:schemas-microsoft-com:office:office" xmlns:r="http://schemas.openxmlformats.org/officeDocument/2006/relationships" xmlns:m="http://schemas.openxmlformats.org/officeDocument/2006/math" xmlns:v="urn:schemas-microsoft-com:vml" xmlns:wp14="http://schemas.microsoft.com/office/word/2010/wordprocessingDrawing" xmlns:wp="http://schemas.openxmlformats.org/drawingml/2006/wordprocessingDrawing" xmlns:w10="urn:schemas-microsoft-com:office:word" xmlns:w="http://schemas.openxmlformats.org/wordprocessingml/2006/main" xmlns:w14="http://schemas.microsoft.com/office/word/2010/wordml" xmlns:w15="http://schemas.microsoft.com/office/word/2012/wordml" xmlns:wpg="http://schemas.microsoft.com/office/word/2010/wordprocessingGroup" xmlns:wpi="http://schemas.microsoft.com/office/word/2010/wordprocessingInk" xmlns:wne="http://schemas.microsoft.com/office/word/2006/wordml" xmlns:wps="http://schemas.microsoft.com/office/word/2010/wordprocessingShape" mc:Ignorable="w14 w15 wp14">
   <w:abstractNum w:abstractNumId="0">
     <w:nsid w:val="2348478F"/>
     <w:multiLevelType w:val="hybridMultilevel"/>
-    <w:tmpl w:val="9D66E9F4"/>
+    <w:tmpl w:val="59E41146"/>
     <w:lvl w:ilvl="0" w:tplc="C7942868">
       <w:start w:val="14"/>
       <w:numFmt w:val="bullet"/>
@@ -1922,7 +4203,7 @@
         <w:rFonts w:ascii="Courier New" w:hAnsi="Courier New" w:cs="Courier New" w:hint="default"/>
       </w:rPr>
     </w:lvl>
-    <w:lvl w:ilvl="2" w:tplc="08090005" w:tentative="1">
+    <w:lvl w:ilvl="2" w:tplc="08090005">
       <w:start w:val="1"/>
       <w:numFmt w:val="bullet"/>
       <w:lvlText w:val=""/>
@@ -1934,7 +4215,7 @@
         <w:rFonts w:ascii="Wingdings" w:hAnsi="Wingdings" w:hint="default"/>
       </w:rPr>
     </w:lvl>
-    <w:lvl w:ilvl="3" w:tplc="08090001" w:tentative="1">
+    <w:lvl w:ilvl="3" w:tplc="08090001">
       <w:start w:val="1"/>
       <w:numFmt w:val="bullet"/>
       <w:lvlText w:val=""/>
@@ -2140,7 +4421,7 @@
         <w:sz w:val="20"/>
       </w:rPr>
     </w:lvl>
-    <w:lvl w:ilvl="1" w:tentative="1">
+    <w:lvl w:ilvl="1">
       <w:start w:val="1"/>
       <w:numFmt w:val="bullet"/>
       <w:lvlText w:val=""/>
@@ -2279,6 +4560,14 @@
     <w:abstractNumId w:val="0"/>
   </w:num>
 </w:numbering>
+</file>
+
+<file path=word/people.xml><?xml version="1.0" encoding="utf-8"?>
+<w15:people xmlns:wpc="http://schemas.microsoft.com/office/word/2010/wordprocessingCanvas" xmlns:mo="http://schemas.microsoft.com/office/mac/office/2008/main" xmlns:mc="http://schemas.openxmlformats.org/markup-compatibility/2006" xmlns:mv="urn:schemas-microsoft-com:mac:vml" xmlns:o="urn:schemas-microsoft-com:office:office" xmlns:r="http://schemas.openxmlformats.org/officeDocument/2006/relationships" xmlns:m="http://schemas.openxmlformats.org/officeDocument/2006/math" xmlns:v="urn:schemas-microsoft-com:vml" xmlns:wp14="http://schemas.microsoft.com/office/word/2010/wordprocessingDrawing" xmlns:wp="http://schemas.openxmlformats.org/drawingml/2006/wordprocessingDrawing" xmlns:w10="urn:schemas-microsoft-com:office:word" xmlns:w="http://schemas.openxmlformats.org/wordprocessingml/2006/main" xmlns:w14="http://schemas.microsoft.com/office/word/2010/wordml" xmlns:w15="http://schemas.microsoft.com/office/word/2012/wordml" xmlns:wpg="http://schemas.microsoft.com/office/word/2010/wordprocessingGroup" xmlns:wpi="http://schemas.microsoft.com/office/word/2010/wordprocessingInk" xmlns:wne="http://schemas.microsoft.com/office/word/2006/wordml" xmlns:wps="http://schemas.microsoft.com/office/word/2010/wordprocessingShape" mc:Ignorable="w14 w15 wp14">
+  <w15:person w15:author="Harry Cooper">
+    <w15:presenceInfo w15:providerId="Windows Live" w15:userId="d7314a74e9f40ba8"/>
+  </w15:person>
+</w15:people>
 </file>
 
 <file path=word/styles.xml><?xml version="1.0" encoding="utf-8"?>
@@ -2681,6 +4970,11 @@
   <w:style w:type="paragraph" w:default="1" w:styleId="Normal">
     <w:name w:val="Normal"/>
     <w:qFormat/>
+    <w:rsid w:val="00A54841"/>
+    <w:rPr>
+      <w:rFonts w:ascii="Times New Roman" w:hAnsi="Times New Roman" w:cs="Times New Roman"/>
+      <w:lang w:eastAsia="en-GB"/>
+    </w:rPr>
   </w:style>
   <w:style w:type="character" w:default="1" w:styleId="DefaultParagraphFont">
     <w:name w:val="Default Paragraph Font"/>
@@ -2718,10 +5012,6 @@
     <w:pPr>
       <w:spacing w:before="100" w:beforeAutospacing="1" w:after="100" w:afterAutospacing="1"/>
     </w:pPr>
-    <w:rPr>
-      <w:rFonts w:ascii="Times New Roman" w:hAnsi="Times New Roman" w:cs="Times New Roman"/>
-      <w:lang w:eastAsia="en-GB"/>
-    </w:rPr>
   </w:style>
   <w:style w:type="paragraph" w:styleId="ListParagraph">
     <w:name w:val="List Paragraph"/>
@@ -2733,6 +5023,125 @@
       <w:ind w:left="720"/>
       <w:contextualSpacing/>
     </w:pPr>
+    <w:rPr>
+      <w:rFonts w:asciiTheme="minorHAnsi" w:hAnsiTheme="minorHAnsi" w:cstheme="minorBidi"/>
+      <w:lang w:eastAsia="en-US"/>
+    </w:rPr>
+  </w:style>
+  <w:style w:type="character" w:styleId="Hyperlink">
+    <w:name w:val="Hyperlink"/>
+    <w:basedOn w:val="DefaultParagraphFont"/>
+    <w:uiPriority w:val="99"/>
+    <w:unhideWhenUsed/>
+    <w:rsid w:val="00AF2155"/>
+    <w:rPr>
+      <w:color w:val="0563C1" w:themeColor="hyperlink"/>
+      <w:u w:val="single"/>
+    </w:rPr>
+  </w:style>
+  <w:style w:type="character" w:styleId="CommentReference">
+    <w:name w:val="annotation reference"/>
+    <w:basedOn w:val="DefaultParagraphFont"/>
+    <w:uiPriority w:val="99"/>
+    <w:semiHidden/>
+    <w:unhideWhenUsed/>
+    <w:rsid w:val="00F65495"/>
+    <w:rPr>
+      <w:sz w:val="18"/>
+      <w:szCs w:val="18"/>
+    </w:rPr>
+  </w:style>
+  <w:style w:type="paragraph" w:styleId="CommentText">
+    <w:name w:val="annotation text"/>
+    <w:basedOn w:val="Normal"/>
+    <w:link w:val="CommentTextChar"/>
+    <w:uiPriority w:val="99"/>
+    <w:semiHidden/>
+    <w:unhideWhenUsed/>
+    <w:rsid w:val="00F65495"/>
+  </w:style>
+  <w:style w:type="character" w:customStyle="1" w:styleId="CommentTextChar">
+    <w:name w:val="Comment Text Char"/>
+    <w:basedOn w:val="DefaultParagraphFont"/>
+    <w:link w:val="CommentText"/>
+    <w:uiPriority w:val="99"/>
+    <w:semiHidden/>
+    <w:rsid w:val="00F65495"/>
+    <w:rPr>
+      <w:rFonts w:ascii="Times New Roman" w:hAnsi="Times New Roman" w:cs="Times New Roman"/>
+      <w:lang w:eastAsia="en-GB"/>
+    </w:rPr>
+  </w:style>
+  <w:style w:type="paragraph" w:styleId="CommentSubject">
+    <w:name w:val="annotation subject"/>
+    <w:basedOn w:val="CommentText"/>
+    <w:next w:val="CommentText"/>
+    <w:link w:val="CommentSubjectChar"/>
+    <w:uiPriority w:val="99"/>
+    <w:semiHidden/>
+    <w:unhideWhenUsed/>
+    <w:rsid w:val="00F65495"/>
+    <w:rPr>
+      <w:b/>
+      <w:bCs/>
+      <w:sz w:val="20"/>
+      <w:szCs w:val="20"/>
+    </w:rPr>
+  </w:style>
+  <w:style w:type="character" w:customStyle="1" w:styleId="CommentSubjectChar">
+    <w:name w:val="Comment Subject Char"/>
+    <w:basedOn w:val="CommentTextChar"/>
+    <w:link w:val="CommentSubject"/>
+    <w:uiPriority w:val="99"/>
+    <w:semiHidden/>
+    <w:rsid w:val="00F65495"/>
+    <w:rPr>
+      <w:rFonts w:ascii="Times New Roman" w:hAnsi="Times New Roman" w:cs="Times New Roman"/>
+      <w:b/>
+      <w:bCs/>
+      <w:sz w:val="20"/>
+      <w:szCs w:val="20"/>
+      <w:lang w:eastAsia="en-GB"/>
+    </w:rPr>
+  </w:style>
+  <w:style w:type="paragraph" w:styleId="BalloonText">
+    <w:name w:val="Balloon Text"/>
+    <w:basedOn w:val="Normal"/>
+    <w:link w:val="BalloonTextChar"/>
+    <w:uiPriority w:val="99"/>
+    <w:semiHidden/>
+    <w:unhideWhenUsed/>
+    <w:rsid w:val="00F65495"/>
+    <w:rPr>
+      <w:sz w:val="18"/>
+      <w:szCs w:val="18"/>
+    </w:rPr>
+  </w:style>
+  <w:style w:type="character" w:customStyle="1" w:styleId="BalloonTextChar">
+    <w:name w:val="Balloon Text Char"/>
+    <w:basedOn w:val="DefaultParagraphFont"/>
+    <w:link w:val="BalloonText"/>
+    <w:uiPriority w:val="99"/>
+    <w:semiHidden/>
+    <w:rsid w:val="00F65495"/>
+    <w:rPr>
+      <w:rFonts w:ascii="Times New Roman" w:hAnsi="Times New Roman" w:cs="Times New Roman"/>
+      <w:sz w:val="18"/>
+      <w:szCs w:val="18"/>
+      <w:lang w:eastAsia="en-GB"/>
+    </w:rPr>
+  </w:style>
+  <w:style w:type="character" w:styleId="FollowedHyperlink">
+    <w:name w:val="FollowedHyperlink"/>
+    <w:basedOn w:val="DefaultParagraphFont"/>
+    <w:uiPriority w:val="99"/>
+    <w:semiHidden/>
+    <w:unhideWhenUsed/>
+    <w:rsid w:val="001B5401"/>
+    <w:rPr>
+      <w:color w:val="954F72" w:themeColor="followedHyperlink"/>
+      <w:u w:val="single"/>
+    </w:rPr>
   </w:style>
 </w:styles>
 </file>

</xml_diff>